<commit_message>
added quotes and rational. Requires testing strategy
</commit_message>
<xml_diff>
--- a/Documentation/Requirements document.docx
+++ b/Documentation/Requirements document.docx
@@ -353,10 +353,7 @@
               <w:t>“</w:t>
             </w:r>
             <w:r>
-              <w:t>The game is for 2-6 players.</w:t>
-            </w:r>
-            <w:r>
-              <w:t>”</w:t>
+              <w:t>The game is for 2-6 players.”</w:t>
             </w:r>
           </w:p>
         </w:tc>
@@ -470,10 +467,7 @@
               <w:t>“</w:t>
             </w:r>
             <w:r>
-              <w:t>The game is for 2-6 players.</w:t>
-            </w:r>
-            <w:r>
-              <w:t>”</w:t>
+              <w:t>The game is for 2-6 players.”</w:t>
             </w:r>
           </w:p>
           <w:p>
@@ -506,10 +500,7 @@
             </w:r>
             <w:proofErr w:type="gramEnd"/>
             <w:r>
-              <w:t xml:space="preserve"> 6 will remain the maximum number of players.</w:t>
-            </w:r>
-            <w:r>
-              <w:t>”</w:t>
+              <w:t xml:space="preserve"> 6 will remain the maximum number of players.”</w:t>
             </w:r>
           </w:p>
         </w:tc>
@@ -614,10 +605,7 @@
               <w:t>“</w:t>
             </w:r>
             <w:r>
-              <w:t>Each player is assigned one of the game tokens.</w:t>
-            </w:r>
-            <w:r>
-              <w:t>”</w:t>
+              <w:t>Each player is assigned one of the game tokens.”</w:t>
             </w:r>
           </w:p>
         </w:tc>
@@ -744,10 +732,7 @@
               <w:t>“</w:t>
             </w:r>
             <w:r>
-              <w:t>Q) Are tokens allocated to players randomly or can players choose? A) It would be nice to be able to choose (you can in real life). But equally a random option is useful when players don’t care.</w:t>
-            </w:r>
-            <w:r>
-              <w:t>”</w:t>
+              <w:t>Q) Are tokens allocated to players randomly or can players choose? A) It would be nice to be able to choose (you can in real life). But equally a random option is useful when players don’t care.”</w:t>
             </w:r>
           </w:p>
         </w:tc>
@@ -860,10 +845,7 @@
             </w:r>
             <w:proofErr w:type="spellEnd"/>
             <w:r>
-              <w:t>, cat and spoon.</w:t>
-            </w:r>
-            <w:r>
-              <w:t>”</w:t>
+              <w:t>, cat and spoon.”</w:t>
             </w:r>
           </w:p>
         </w:tc>
@@ -931,40 +913,10 @@
             <w:r>
               <w:rPr>
                 <w:rFonts w:cstheme="minorHAnsi"/>
-                <w:color w:val="FF0000"/>
-                <w:sz w:val="24"/>
-                <w:szCs w:val="24"/>
-              </w:rPr>
-              <w:t>Th</w:t>
-            </w:r>
-            <w:r>
-              <w:rPr>
-                <w:rFonts w:cstheme="minorHAnsi"/>
-                <w:color w:val="FF0000"/>
-                <w:sz w:val="24"/>
-                <w:szCs w:val="24"/>
-              </w:rPr>
-              <w:t xml:space="preserve">is was stated in an amendment at some </w:t>
-            </w:r>
-            <w:proofErr w:type="gramStart"/>
-            <w:r>
-              <w:rPr>
-                <w:rFonts w:cstheme="minorHAnsi"/>
-                <w:color w:val="FF0000"/>
-                <w:sz w:val="24"/>
-                <w:szCs w:val="24"/>
-              </w:rPr>
-              <w:t>point</w:t>
-            </w:r>
-            <w:proofErr w:type="gramEnd"/>
-            <w:r>
-              <w:rPr>
-                <w:rFonts w:cstheme="minorHAnsi"/>
-                <w:color w:val="FF0000"/>
-                <w:sz w:val="24"/>
-                <w:szCs w:val="24"/>
-              </w:rPr>
-              <w:t xml:space="preserve"> but I can not find it in any of the amendment documents</w:t>
+                <w:sz w:val="24"/>
+                <w:szCs w:val="24"/>
+              </w:rPr>
+              <w:t>See quote</w:t>
             </w:r>
           </w:p>
         </w:tc>
@@ -991,6 +943,14 @@
                 <w:rFonts w:cstheme="minorHAnsi"/>
               </w:rPr>
             </w:pPr>
+            <w:r>
+              <w:rPr>
+                <w:rFonts w:cstheme="minorHAnsi"/>
+                <w:sz w:val="24"/>
+                <w:szCs w:val="24"/>
+              </w:rPr>
+              <w:t>“The bank is always able to pay the players. In the board game version, the bank can issue IOUs or generate new notes to ensure that game play can continue.”</w:t>
+            </w:r>
           </w:p>
         </w:tc>
       </w:tr>
@@ -1025,6 +985,7 @@
               <w:rPr>
                 <w:rFonts w:cstheme="minorHAnsi"/>
               </w:rPr>
+              <w:lastRenderedPageBreak/>
               <w:t>The game shall not allow the players to borrow money from the bank.</w:t>
             </w:r>
           </w:p>
@@ -1094,10 +1055,7 @@
               <w:t>“</w:t>
             </w:r>
             <w:r>
-              <w:t>Players may not borrow additional money from the bank</w:t>
-            </w:r>
-            <w:r>
-              <w:t>”</w:t>
+              <w:t>Players may not borrow additional money from the bank”</w:t>
             </w:r>
           </w:p>
         </w:tc>
@@ -1133,7 +1091,6 @@
               <w:rPr>
                 <w:rFonts w:cstheme="minorHAnsi"/>
               </w:rPr>
-              <w:lastRenderedPageBreak/>
               <w:t>The game shall allow the players to sell properties to the bank.</w:t>
             </w:r>
           </w:p>
@@ -1208,16 +1165,7 @@
               <w:t>“</w:t>
             </w:r>
             <w:r>
-              <w:t xml:space="preserve">they </w:t>
-            </w:r>
-            <w:r>
-              <w:t xml:space="preserve">(referring to players) </w:t>
-            </w:r>
-            <w:r>
-              <w:t>can trade game items with the bank</w:t>
-            </w:r>
-            <w:r>
-              <w:t>”</w:t>
+              <w:t>they (referring to players) can trade game items with the bank”</w:t>
             </w:r>
           </w:p>
           <w:p>
@@ -1234,10 +1182,7 @@
               <w:t>“</w:t>
             </w:r>
             <w:r>
-              <w:t>If a player is unable to pay the rent for a property they have landed on, they must sell game assets to make good on the rent.</w:t>
-            </w:r>
-            <w:r>
-              <w:t>”</w:t>
+              <w:t>If a player is unable to pay the rent for a property they have landed on, they must sell game assets to make good on the rent.”</w:t>
             </w:r>
           </w:p>
         </w:tc>
@@ -1342,10 +1287,7 @@
               <w:t>“</w:t>
             </w:r>
             <w:r>
-              <w:t>At the outset of the game, the two packs of cards labelled “pot luck” or “opportunity knocks” are shuffled and placed on the board.</w:t>
-            </w:r>
-            <w:r>
-              <w:t>”</w:t>
+              <w:t>At the outset of the game, the two packs of cards labelled “pot luck” or “opportunity knocks” are shuffled and placed on the board.”</w:t>
             </w:r>
           </w:p>
         </w:tc>
@@ -1450,10 +1392,7 @@
               <w:t>“</w:t>
             </w:r>
             <w:r>
-              <w:t>When cards are taken, they must be replaced at the bottom of the corresponding pile.</w:t>
-            </w:r>
-            <w:r>
-              <w:t>”</w:t>
+              <w:t>When cards are taken, they must be replaced at the bottom of the corresponding pile.”</w:t>
             </w:r>
           </w:p>
         </w:tc>
@@ -1565,10 +1504,7 @@
               <w:t>“</w:t>
             </w:r>
             <w:r>
-              <w:t>Each player takes a turn by rolling two dice to determine how they move around the board.</w:t>
-            </w:r>
-            <w:r>
-              <w:t>”</w:t>
+              <w:t>Each player takes a turn by rolling two dice to determine how they move around the board.”</w:t>
             </w:r>
           </w:p>
           <w:p>
@@ -1585,10 +1521,7 @@
               <w:t>“</w:t>
             </w:r>
             <w:r>
-              <w:t>For each turn, the player rolls the two dice. They move the number of spaces shown on the dice and arrive at a board space.</w:t>
-            </w:r>
-            <w:r>
-              <w:t>”</w:t>
+              <w:t>For each turn, the player rolls the two dice. They move the number of spaces shown on the dice and arrive at a board space.”</w:t>
             </w:r>
           </w:p>
         </w:tc>
@@ -1706,10 +1639,7 @@
               <w:t>“</w:t>
             </w:r>
             <w:r>
-              <w:t>all players start on the board space labelled Go and move clockwise around the board.</w:t>
-            </w:r>
-            <w:r>
-              <w:t>”</w:t>
+              <w:t>all players start on the board space labelled Go and move clockwise around the board.”</w:t>
             </w:r>
           </w:p>
           <w:p>
@@ -1726,10 +1656,7 @@
               <w:t>“</w:t>
             </w:r>
             <w:r>
-              <w:t>Players move clockwise around the board.</w:t>
-            </w:r>
-            <w:r>
-              <w:t>”</w:t>
+              <w:t>Players move clockwise around the board.”</w:t>
             </w:r>
           </w:p>
         </w:tc>
@@ -1836,10 +1763,7 @@
               <w:t>“</w:t>
             </w:r>
             <w:r>
-              <w:t>If a player throws a double, then they take another turn.</w:t>
-            </w:r>
-            <w:r>
-              <w:t>”</w:t>
+              <w:t>If a player throws a double, then they take another turn.”</w:t>
             </w:r>
           </w:p>
         </w:tc>
@@ -1946,10 +1870,7 @@
               <w:t>“</w:t>
             </w:r>
             <w:r>
-              <w:t>If a player throws another double at the third turn, then they “go to jail”</w:t>
-            </w:r>
-            <w:r>
-              <w:t>”</w:t>
+              <w:t>If a player throws another double at the third turn, then they “go to jail””</w:t>
             </w:r>
           </w:p>
         </w:tc>
@@ -2056,10 +1977,7 @@
               <w:t>“</w:t>
             </w:r>
             <w:r>
-              <w:t>When a player goes to jail, they go directly and do not pass Go</w:t>
-            </w:r>
-            <w:r>
-              <w:t>”</w:t>
+              <w:t>When a player goes to jail, they go directly and do not pass Go”</w:t>
             </w:r>
           </w:p>
         </w:tc>
@@ -2124,6 +2042,7 @@
                       <w:szCs w:val="24"/>
                       <w:lang w:eastAsia="en-GB"/>
                     </w:rPr>
+                    <w:lastRenderedPageBreak/>
                     <w:t>The game board shall consist of spaces which can be: properties, pot luck, opportunity knocks,</w:t>
                   </w:r>
                 </w:p>
@@ -2167,7 +2086,6 @@
                 <w:szCs w:val="24"/>
                 <w:lang w:eastAsia="en-GB"/>
               </w:rPr>
-              <w:lastRenderedPageBreak/>
               <w:t>free parking, jail/just visiting, instructions.</w:t>
             </w:r>
           </w:p>
@@ -2203,7 +2121,6 @@
                 <w:sz w:val="24"/>
                 <w:szCs w:val="24"/>
               </w:rPr>
-              <w:lastRenderedPageBreak/>
               <w:t>See quote</w:t>
             </w:r>
           </w:p>
@@ -2238,14 +2155,7 @@
               <w:t>“</w:t>
             </w:r>
             <w:r>
-              <w:t xml:space="preserve">Board spaces may consist of properties, a “pot luck” space, an “opportunity knocks” space, “free parking”, the </w:t>
-            </w:r>
-            <w:r>
-              <w:lastRenderedPageBreak/>
-              <w:t>jail/just visiting space or a space with specific instruction</w:t>
-            </w:r>
-            <w:r>
-              <w:t>”</w:t>
+              <w:t>Board spaces may consist of properties, a “pot luck” space, an “opportunity knocks” space, “free parking”, the jail/just visiting space or a space with specific instruction”</w:t>
             </w:r>
           </w:p>
         </w:tc>
@@ -2283,7 +2193,6 @@
               <w:rPr>
                 <w:rFonts w:cstheme="minorHAnsi"/>
               </w:rPr>
-              <w:lastRenderedPageBreak/>
               <w:t>The game shall present the player with the top card of the pot luck or opportunity knocks deck when the player lands on the space associated with it and then carries out the action listed on the card.</w:t>
             </w:r>
           </w:p>
@@ -2353,10 +2262,7 @@
               <w:t>“</w:t>
             </w:r>
             <w:r>
-              <w:t>If a player lands on a “pot luck” or “opportunity knocks” space, they take a card for the top of the corresponding pile and carry out the instructions on the card</w:t>
-            </w:r>
-            <w:r>
-              <w:t>”</w:t>
+              <w:t>If a player lands on a “pot luck” or “opportunity knocks” space, they take a card for the top of the corresponding pile and carry out the instructions on the card”</w:t>
             </w:r>
           </w:p>
         </w:tc>
@@ -2457,13 +2363,7 @@
               </w:rPr>
             </w:pPr>
             <w:r>
-              <w:t>“</w:t>
-            </w:r>
-            <w:r>
-              <w:t>a space with specific instructions that must be followed by the player.</w:t>
-            </w:r>
-            <w:r>
-              <w:t>”</w:t>
+              <w:t>“a space with specific instructions that must be followed by the player.”</w:t>
             </w:r>
           </w:p>
         </w:tc>
@@ -2567,10 +2467,7 @@
               <w:t>“</w:t>
             </w:r>
             <w:r>
-              <w:t>Players may not purchase property until they have completed one complete circuit of the board by passing the Go space.</w:t>
-            </w:r>
-            <w:r>
-              <w:t>”</w:t>
+              <w:t>Players may not purchase property until they have completed one complete circuit of the board by passing the Go space.”</w:t>
             </w:r>
           </w:p>
         </w:tc>
@@ -2674,10 +2571,7 @@
               <w:t>“</w:t>
             </w:r>
             <w:r>
-              <w:t>When a player passes Go, they receive £200 from the bank.</w:t>
-            </w:r>
-            <w:r>
-              <w:t>”</w:t>
+              <w:t>When a player passes Go, they receive £200 from the bank.”</w:t>
             </w:r>
           </w:p>
         </w:tc>
@@ -2738,6 +2632,14 @@
                 <w:szCs w:val="24"/>
               </w:rPr>
             </w:pPr>
+            <w:r>
+              <w:rPr>
+                <w:rFonts w:cstheme="minorHAnsi"/>
+                <w:sz w:val="24"/>
+                <w:szCs w:val="24"/>
+              </w:rPr>
+              <w:t>See quote</w:t>
+            </w:r>
           </w:p>
         </w:tc>
         <w:tc>
@@ -2763,8 +2665,18 @@
                 <w:rFonts w:cstheme="minorHAnsi"/>
               </w:rPr>
             </w:pPr>
-            <w:bookmarkStart w:id="0" w:name="_GoBack"/>
-            <w:bookmarkEnd w:id="0"/>
+            <w:r>
+              <w:rPr>
+                <w:rFonts w:cstheme="minorHAnsi"/>
+              </w:rPr>
+              <w:t>“</w:t>
+            </w:r>
+            <w:r>
+              <w:t>All properties are initially the property of the bank.</w:t>
+            </w:r>
+            <w:r>
+              <w:t>”</w:t>
+            </w:r>
           </w:p>
         </w:tc>
       </w:tr>
@@ -2824,6 +2736,14 @@
                 <w:szCs w:val="24"/>
               </w:rPr>
             </w:pPr>
+            <w:r>
+              <w:rPr>
+                <w:rFonts w:cstheme="minorHAnsi"/>
+                <w:sz w:val="24"/>
+                <w:szCs w:val="24"/>
+              </w:rPr>
+              <w:t>See quote</w:t>
+            </w:r>
           </w:p>
         </w:tc>
         <w:tc>
@@ -2849,6 +2769,18 @@
                 <w:rFonts w:cstheme="minorHAnsi"/>
               </w:rPr>
             </w:pPr>
+            <w:r>
+              <w:rPr>
+                <w:rFonts w:cstheme="minorHAnsi"/>
+              </w:rPr>
+              <w:t>“</w:t>
+            </w:r>
+            <w:r>
+              <w:t>When a player purchases a property, the card is transferred from the bank to that player and the amount shown on the card is paid to the bank.</w:t>
+            </w:r>
+            <w:r>
+              <w:t>”</w:t>
+            </w:r>
           </w:p>
         </w:tc>
       </w:tr>
@@ -2879,43 +2811,63 @@
               </w:tabs>
             </w:pPr>
             <w:r>
-              <w:t xml:space="preserve">The game shall ensure that if a player lands on a space that contains a property they have not yet purchased, they </w:t>
-            </w:r>
-            <w:proofErr w:type="gramStart"/>
-            <w:r>
-              <w:t>have the ability to</w:t>
-            </w:r>
-            <w:proofErr w:type="gramEnd"/>
-            <w:r>
-              <w:t xml:space="preserve"> by that property.</w:t>
-            </w:r>
-          </w:p>
-        </w:tc>
-        <w:tc>
-          <w:tcPr>
-            <w:tcW w:w="3005" w:type="dxa"/>
-            <w:tcBorders>
-              <w:top w:val="single" w:sz="4" w:space="0" w:color="000000"/>
-              <w:left w:val="single" w:sz="4" w:space="0" w:color="000000"/>
-              <w:bottom w:val="single" w:sz="4" w:space="0" w:color="000000"/>
-              <w:right w:val="single" w:sz="4" w:space="0" w:color="000000"/>
-            </w:tcBorders>
-            <w:tcMar>
-              <w:top w:w="0" w:type="dxa"/>
-              <w:left w:w="108" w:type="dxa"/>
-              <w:bottom w:w="0" w:type="dxa"/>
-              <w:right w:w="108" w:type="dxa"/>
-            </w:tcMar>
-          </w:tcPr>
-          <w:p>
-            <w:pPr>
-              <w:spacing w:after="0" w:line="240" w:lineRule="auto"/>
-              <w:rPr>
-                <w:rFonts w:cstheme="minorHAnsi"/>
-                <w:sz w:val="24"/>
-                <w:szCs w:val="24"/>
-              </w:rPr>
-            </w:pPr>
+              <w:t xml:space="preserve">The game shall ensure that if a player lands on a space that contains a property </w:t>
+            </w:r>
+            <w:r>
+              <w:t>that is</w:t>
+            </w:r>
+            <w:r>
+              <w:t xml:space="preserve"> not yet purchased, they have the </w:t>
+            </w:r>
+            <w:r>
+              <w:t>option</w:t>
+            </w:r>
+            <w:r>
+              <w:t xml:space="preserve"> to </w:t>
+            </w:r>
+            <w:proofErr w:type="spellStart"/>
+            <w:r>
+              <w:t>by</w:t>
+            </w:r>
+            <w:proofErr w:type="spellEnd"/>
+            <w:r>
+              <w:t xml:space="preserve"> that property.</w:t>
+            </w:r>
+          </w:p>
+        </w:tc>
+        <w:tc>
+          <w:tcPr>
+            <w:tcW w:w="3005" w:type="dxa"/>
+            <w:tcBorders>
+              <w:top w:val="single" w:sz="4" w:space="0" w:color="000000"/>
+              <w:left w:val="single" w:sz="4" w:space="0" w:color="000000"/>
+              <w:bottom w:val="single" w:sz="4" w:space="0" w:color="000000"/>
+              <w:right w:val="single" w:sz="4" w:space="0" w:color="000000"/>
+            </w:tcBorders>
+            <w:tcMar>
+              <w:top w:w="0" w:type="dxa"/>
+              <w:left w:w="108" w:type="dxa"/>
+              <w:bottom w:w="0" w:type="dxa"/>
+              <w:right w:w="108" w:type="dxa"/>
+            </w:tcMar>
+          </w:tcPr>
+          <w:p>
+            <w:pPr>
+              <w:spacing w:after="0" w:line="240" w:lineRule="auto"/>
+              <w:rPr>
+                <w:rFonts w:cstheme="minorHAnsi"/>
+                <w:sz w:val="24"/>
+                <w:szCs w:val="24"/>
+              </w:rPr>
+            </w:pPr>
+            <w:r>
+              <w:rPr>
+                <w:rFonts w:cstheme="minorHAnsi"/>
+                <w:sz w:val="24"/>
+                <w:szCs w:val="24"/>
+              </w:rPr>
+              <w:t>See quote</w:t>
+            </w:r>
           </w:p>
         </w:tc>
         <w:tc>
@@ -2941,6 +2893,18 @@
                 <w:rFonts w:cstheme="minorHAnsi"/>
               </w:rPr>
             </w:pPr>
+            <w:r>
+              <w:rPr>
+                <w:rFonts w:cstheme="minorHAnsi"/>
+              </w:rPr>
+              <w:t>“</w:t>
+            </w:r>
+            <w:r>
+              <w:t>Once a player has made their move, if they land on a property that has not yet been purchased, they have the opportunity to buy that property</w:t>
+            </w:r>
+            <w:r>
+              <w:t>.”</w:t>
+            </w:r>
           </w:p>
         </w:tc>
       </w:tr>
@@ -2971,39 +2935,44 @@
               </w:tabs>
             </w:pPr>
             <w:r>
-              <w:t xml:space="preserve">The game shall auction a property if it is not yet purchased and the player who landed on the corresponding </w:t>
-            </w:r>
-            <w:r>
               <w:lastRenderedPageBreak/>
-              <w:t>space did not buy that property.</w:t>
-            </w:r>
-          </w:p>
-        </w:tc>
-        <w:tc>
-          <w:tcPr>
-            <w:tcW w:w="3005" w:type="dxa"/>
-            <w:tcBorders>
-              <w:top w:val="single" w:sz="4" w:space="0" w:color="000000"/>
-              <w:left w:val="single" w:sz="4" w:space="0" w:color="000000"/>
-              <w:bottom w:val="single" w:sz="4" w:space="0" w:color="000000"/>
-              <w:right w:val="single" w:sz="4" w:space="0" w:color="000000"/>
-            </w:tcBorders>
-            <w:tcMar>
-              <w:top w:w="0" w:type="dxa"/>
-              <w:left w:w="108" w:type="dxa"/>
-              <w:bottom w:w="0" w:type="dxa"/>
-              <w:right w:w="108" w:type="dxa"/>
-            </w:tcMar>
-          </w:tcPr>
-          <w:p>
-            <w:pPr>
-              <w:spacing w:after="0" w:line="240" w:lineRule="auto"/>
-              <w:rPr>
-                <w:rFonts w:cstheme="minorHAnsi"/>
-                <w:sz w:val="24"/>
-                <w:szCs w:val="24"/>
-              </w:rPr>
-            </w:pPr>
+              <w:t>The game shall auction a property if it is not yet purchased and the player who landed on the corresponding space did not buy that property.</w:t>
+            </w:r>
+          </w:p>
+        </w:tc>
+        <w:tc>
+          <w:tcPr>
+            <w:tcW w:w="3005" w:type="dxa"/>
+            <w:tcBorders>
+              <w:top w:val="single" w:sz="4" w:space="0" w:color="000000"/>
+              <w:left w:val="single" w:sz="4" w:space="0" w:color="000000"/>
+              <w:bottom w:val="single" w:sz="4" w:space="0" w:color="000000"/>
+              <w:right w:val="single" w:sz="4" w:space="0" w:color="000000"/>
+            </w:tcBorders>
+            <w:tcMar>
+              <w:top w:w="0" w:type="dxa"/>
+              <w:left w:w="108" w:type="dxa"/>
+              <w:bottom w:w="0" w:type="dxa"/>
+              <w:right w:w="108" w:type="dxa"/>
+            </w:tcMar>
+          </w:tcPr>
+          <w:p>
+            <w:pPr>
+              <w:spacing w:after="0" w:line="240" w:lineRule="auto"/>
+              <w:rPr>
+                <w:rFonts w:cstheme="minorHAnsi"/>
+                <w:sz w:val="24"/>
+                <w:szCs w:val="24"/>
+              </w:rPr>
+            </w:pPr>
+            <w:r>
+              <w:rPr>
+                <w:rFonts w:cstheme="minorHAnsi"/>
+                <w:sz w:val="24"/>
+                <w:szCs w:val="24"/>
+              </w:rPr>
+              <w:t>See quote</w:t>
+            </w:r>
           </w:p>
         </w:tc>
         <w:tc>
@@ -3029,6 +2998,18 @@
                 <w:rFonts w:cstheme="minorHAnsi"/>
               </w:rPr>
             </w:pPr>
+            <w:r>
+              <w:rPr>
+                <w:rFonts w:cstheme="minorHAnsi"/>
+              </w:rPr>
+              <w:t>“</w:t>
+            </w:r>
+            <w:r>
+              <w:t>If they decide not to buy that property then the property is auctioned by the bank.</w:t>
+            </w:r>
+            <w:r>
+              <w:t>”</w:t>
+            </w:r>
           </w:p>
         </w:tc>
       </w:tr>
@@ -3096,6 +3077,14 @@
                 <w:szCs w:val="24"/>
               </w:rPr>
             </w:pPr>
+            <w:r>
+              <w:rPr>
+                <w:rFonts w:cstheme="minorHAnsi"/>
+                <w:sz w:val="24"/>
+                <w:szCs w:val="24"/>
+              </w:rPr>
+              <w:t>See quote</w:t>
+            </w:r>
           </w:p>
         </w:tc>
         <w:tc>
@@ -3121,6 +3110,18 @@
                 <w:rFonts w:cstheme="minorHAnsi"/>
               </w:rPr>
             </w:pPr>
+            <w:r>
+              <w:rPr>
+                <w:rFonts w:cstheme="minorHAnsi"/>
+              </w:rPr>
+              <w:t>“…</w:t>
+            </w:r>
+            <w:r>
+              <w:t>then the property is auctioned by the bank. Each player makes a bid to the bank</w:t>
+            </w:r>
+            <w:r>
+              <w:t>.”</w:t>
+            </w:r>
           </w:p>
         </w:tc>
       </w:tr>
@@ -3180,6 +3181,14 @@
                 <w:szCs w:val="24"/>
               </w:rPr>
             </w:pPr>
+            <w:r>
+              <w:rPr>
+                <w:rFonts w:cstheme="minorHAnsi"/>
+                <w:sz w:val="24"/>
+                <w:szCs w:val="24"/>
+              </w:rPr>
+              <w:t>See quote</w:t>
+            </w:r>
           </w:p>
         </w:tc>
         <w:tc>
@@ -3205,6 +3214,18 @@
                 <w:rFonts w:cstheme="minorHAnsi"/>
               </w:rPr>
             </w:pPr>
+            <w:r>
+              <w:rPr>
+                <w:rFonts w:cstheme="minorHAnsi"/>
+              </w:rPr>
+              <w:t>“</w:t>
+            </w:r>
+            <w:r>
+              <w:t>The bank sells the property to the highest bidder.</w:t>
+            </w:r>
+            <w:r>
+              <w:t>”</w:t>
+            </w:r>
           </w:p>
         </w:tc>
       </w:tr>
@@ -3264,6 +3285,14 @@
                 <w:szCs w:val="24"/>
               </w:rPr>
             </w:pPr>
+            <w:r>
+              <w:rPr>
+                <w:rFonts w:cstheme="minorHAnsi"/>
+                <w:sz w:val="24"/>
+                <w:szCs w:val="24"/>
+              </w:rPr>
+              <w:t>See quote</w:t>
+            </w:r>
           </w:p>
         </w:tc>
         <w:tc>
@@ -3289,6 +3318,18 @@
                 <w:rFonts w:cstheme="minorHAnsi"/>
               </w:rPr>
             </w:pPr>
+            <w:r>
+              <w:rPr>
+                <w:rFonts w:cstheme="minorHAnsi"/>
+              </w:rPr>
+              <w:t>“</w:t>
+            </w:r>
+            <w:r>
+              <w:t>If there are no bids, then the property remains unsold.</w:t>
+            </w:r>
+            <w:r>
+              <w:t>”</w:t>
+            </w:r>
           </w:p>
         </w:tc>
       </w:tr>
@@ -3319,35 +3360,52 @@
               </w:tabs>
             </w:pPr>
             <w:r>
-              <w:t>The game shall transfer money from a player</w:t>
-            </w:r>
-          </w:p>
-        </w:tc>
-        <w:tc>
-          <w:tcPr>
-            <w:tcW w:w="3005" w:type="dxa"/>
-            <w:tcBorders>
-              <w:top w:val="single" w:sz="4" w:space="0" w:color="000000"/>
-              <w:left w:val="single" w:sz="4" w:space="0" w:color="000000"/>
-              <w:bottom w:val="single" w:sz="4" w:space="0" w:color="000000"/>
-              <w:right w:val="single" w:sz="4" w:space="0" w:color="000000"/>
-            </w:tcBorders>
-            <w:tcMar>
-              <w:top w:w="0" w:type="dxa"/>
-              <w:left w:w="108" w:type="dxa"/>
-              <w:bottom w:w="0" w:type="dxa"/>
-              <w:right w:w="108" w:type="dxa"/>
-            </w:tcMar>
-          </w:tcPr>
-          <w:p>
-            <w:pPr>
-              <w:spacing w:after="0" w:line="240" w:lineRule="auto"/>
-              <w:rPr>
-                <w:rFonts w:cstheme="minorHAnsi"/>
-                <w:sz w:val="24"/>
-                <w:szCs w:val="24"/>
-              </w:rPr>
-            </w:pPr>
+              <w:t xml:space="preserve">The game shall transfer money from </w:t>
+            </w:r>
+            <w:r>
+              <w:t>the highest bidding</w:t>
+            </w:r>
+            <w:r>
+              <w:t xml:space="preserve"> player</w:t>
+            </w:r>
+            <w:r>
+              <w:t xml:space="preserve"> to the bank equal to their bid upon winning an auction.</w:t>
+            </w:r>
+          </w:p>
+        </w:tc>
+        <w:tc>
+          <w:tcPr>
+            <w:tcW w:w="3005" w:type="dxa"/>
+            <w:tcBorders>
+              <w:top w:val="single" w:sz="4" w:space="0" w:color="000000"/>
+              <w:left w:val="single" w:sz="4" w:space="0" w:color="000000"/>
+              <w:bottom w:val="single" w:sz="4" w:space="0" w:color="000000"/>
+              <w:right w:val="single" w:sz="4" w:space="0" w:color="000000"/>
+            </w:tcBorders>
+            <w:tcMar>
+              <w:top w:w="0" w:type="dxa"/>
+              <w:left w:w="108" w:type="dxa"/>
+              <w:bottom w:w="0" w:type="dxa"/>
+              <w:right w:w="108" w:type="dxa"/>
+            </w:tcMar>
+          </w:tcPr>
+          <w:p>
+            <w:pPr>
+              <w:spacing w:after="0" w:line="240" w:lineRule="auto"/>
+              <w:rPr>
+                <w:rFonts w:cstheme="minorHAnsi"/>
+                <w:sz w:val="24"/>
+                <w:szCs w:val="24"/>
+              </w:rPr>
+            </w:pPr>
+            <w:r>
+              <w:rPr>
+                <w:rFonts w:cstheme="minorHAnsi"/>
+                <w:sz w:val="24"/>
+                <w:szCs w:val="24"/>
+              </w:rPr>
+              <w:t>This is inferred by the bank selling to the highest bidder</w:t>
+            </w:r>
           </w:p>
         </w:tc>
         <w:tc>
@@ -3373,6 +3431,15 @@
                 <w:rFonts w:cstheme="minorHAnsi"/>
               </w:rPr>
             </w:pPr>
+            <w:r>
+              <w:rPr>
+                <w:rFonts w:cstheme="minorHAnsi"/>
+              </w:rPr>
+              <w:t>“</w:t>
+            </w:r>
+            <w:r>
+              <w:t>The bank sells the property to the highest bidder.”</w:t>
+            </w:r>
           </w:p>
         </w:tc>
       </w:tr>
@@ -3397,36 +3464,52 @@
             </w:tcMar>
           </w:tcPr>
           <w:p>
-            <w:r>
-              <w:t>The game shall run on both Windows and Mac, if not possible, Windows as priority.</w:t>
-            </w:r>
-          </w:p>
-        </w:tc>
-        <w:tc>
-          <w:tcPr>
-            <w:tcW w:w="3005" w:type="dxa"/>
-            <w:tcBorders>
-              <w:top w:val="single" w:sz="4" w:space="0" w:color="000000"/>
-              <w:left w:val="single" w:sz="4" w:space="0" w:color="000000"/>
-              <w:bottom w:val="single" w:sz="4" w:space="0" w:color="000000"/>
-              <w:right w:val="single" w:sz="4" w:space="0" w:color="000000"/>
-            </w:tcBorders>
-            <w:tcMar>
-              <w:top w:w="0" w:type="dxa"/>
-              <w:left w:w="108" w:type="dxa"/>
-              <w:bottom w:w="0" w:type="dxa"/>
-              <w:right w:w="108" w:type="dxa"/>
-            </w:tcMar>
-          </w:tcPr>
-          <w:p>
-            <w:pPr>
-              <w:spacing w:after="0" w:line="240" w:lineRule="auto"/>
-              <w:rPr>
-                <w:rFonts w:cstheme="minorHAnsi"/>
-                <w:sz w:val="24"/>
-                <w:szCs w:val="24"/>
-              </w:rPr>
-            </w:pPr>
+            <w:pPr>
+              <w:tabs>
+                <w:tab w:val="left" w:pos="1956"/>
+              </w:tabs>
+            </w:pPr>
+            <w:r>
+              <w:t xml:space="preserve">The game shall only allow players to use their currently held money at the time </w:t>
+            </w:r>
+            <w:r>
+              <w:t>m</w:t>
+            </w:r>
+          </w:p>
+        </w:tc>
+        <w:tc>
+          <w:tcPr>
+            <w:tcW w:w="3005" w:type="dxa"/>
+            <w:tcBorders>
+              <w:top w:val="single" w:sz="4" w:space="0" w:color="000000"/>
+              <w:left w:val="single" w:sz="4" w:space="0" w:color="000000"/>
+              <w:bottom w:val="single" w:sz="4" w:space="0" w:color="000000"/>
+              <w:right w:val="single" w:sz="4" w:space="0" w:color="000000"/>
+            </w:tcBorders>
+            <w:tcMar>
+              <w:top w:w="0" w:type="dxa"/>
+              <w:left w:w="108" w:type="dxa"/>
+              <w:bottom w:w="0" w:type="dxa"/>
+              <w:right w:w="108" w:type="dxa"/>
+            </w:tcMar>
+          </w:tcPr>
+          <w:p>
+            <w:pPr>
+              <w:spacing w:after="0" w:line="240" w:lineRule="auto"/>
+              <w:rPr>
+                <w:rFonts w:cstheme="minorHAnsi"/>
+                <w:sz w:val="24"/>
+                <w:szCs w:val="24"/>
+              </w:rPr>
+            </w:pPr>
+            <w:r>
+              <w:rPr>
+                <w:rFonts w:cstheme="minorHAnsi"/>
+                <w:sz w:val="24"/>
+                <w:szCs w:val="24"/>
+              </w:rPr>
+              <w:t>See quote</w:t>
+            </w:r>
           </w:p>
         </w:tc>
         <w:tc>
@@ -3447,27 +3530,23 @@
           </w:tcPr>
           <w:p>
             <w:pPr>
-              <w:pStyle w:val="Default"/>
-              <w:rPr>
-                <w:sz w:val="22"/>
-                <w:szCs w:val="22"/>
-              </w:rPr>
-            </w:pPr>
-            <w:r>
-              <w:rPr>
-                <w:sz w:val="22"/>
-                <w:szCs w:val="22"/>
-              </w:rPr>
-              <w:t xml:space="preserve">The electronic version should be for desktop machines, and ideally should be playable on both Mac and PCs. If this is difficult, then PC development should be preferred. </w:t>
-            </w:r>
-          </w:p>
-          <w:p>
-            <w:pPr>
-              <w:spacing w:after="0" w:line="240" w:lineRule="auto"/>
-              <w:rPr>
-                <w:rFonts w:cstheme="minorHAnsi"/>
-              </w:rPr>
-            </w:pPr>
+              <w:spacing w:after="0" w:line="240" w:lineRule="auto"/>
+              <w:rPr>
+                <w:rFonts w:cstheme="minorHAnsi"/>
+              </w:rPr>
+            </w:pPr>
+            <w:r>
+              <w:rPr>
+                <w:rFonts w:cstheme="minorHAnsi"/>
+              </w:rPr>
+              <w:t>“</w:t>
+            </w:r>
+            <w:r>
+              <w:t>A player cannot sell assets outside of their turn. Bids have to be made using cash assets in their possession at the time the bid is made.</w:t>
+            </w:r>
+            <w:r>
+              <w:t>”</w:t>
+            </w:r>
           </w:p>
         </w:tc>
       </w:tr>
@@ -3492,41 +3571,44 @@
             </w:tcMar>
           </w:tcPr>
           <w:p>
-            <w:pPr>
-              <w:tabs>
-                <w:tab w:val="left" w:pos="924"/>
-              </w:tabs>
-            </w:pPr>
-            <w:r>
-              <w:t>The game shall double rent on properties if the owner owns that whole colour group.</w:t>
-            </w:r>
-          </w:p>
-        </w:tc>
-        <w:tc>
-          <w:tcPr>
-            <w:tcW w:w="3005" w:type="dxa"/>
-            <w:tcBorders>
-              <w:top w:val="single" w:sz="4" w:space="0" w:color="000000"/>
-              <w:left w:val="single" w:sz="4" w:space="0" w:color="000000"/>
-              <w:bottom w:val="single" w:sz="4" w:space="0" w:color="000000"/>
-              <w:right w:val="single" w:sz="4" w:space="0" w:color="000000"/>
-            </w:tcBorders>
-            <w:tcMar>
-              <w:top w:w="0" w:type="dxa"/>
-              <w:left w:w="108" w:type="dxa"/>
-              <w:bottom w:w="0" w:type="dxa"/>
-              <w:right w:w="108" w:type="dxa"/>
-            </w:tcMar>
-          </w:tcPr>
-          <w:p>
-            <w:pPr>
-              <w:spacing w:after="0" w:line="240" w:lineRule="auto"/>
-              <w:rPr>
-                <w:rFonts w:cstheme="minorHAnsi"/>
-                <w:sz w:val="24"/>
-                <w:szCs w:val="24"/>
-              </w:rPr>
-            </w:pPr>
+            <w:r>
+              <w:t>The game shall run on both Windows and Mac, if not possible, Windows as priority.</w:t>
+            </w:r>
+          </w:p>
+        </w:tc>
+        <w:tc>
+          <w:tcPr>
+            <w:tcW w:w="3005" w:type="dxa"/>
+            <w:tcBorders>
+              <w:top w:val="single" w:sz="4" w:space="0" w:color="000000"/>
+              <w:left w:val="single" w:sz="4" w:space="0" w:color="000000"/>
+              <w:bottom w:val="single" w:sz="4" w:space="0" w:color="000000"/>
+              <w:right w:val="single" w:sz="4" w:space="0" w:color="000000"/>
+            </w:tcBorders>
+            <w:tcMar>
+              <w:top w:w="0" w:type="dxa"/>
+              <w:left w:w="108" w:type="dxa"/>
+              <w:bottom w:w="0" w:type="dxa"/>
+              <w:right w:w="108" w:type="dxa"/>
+            </w:tcMar>
+          </w:tcPr>
+          <w:p>
+            <w:pPr>
+              <w:spacing w:after="0" w:line="240" w:lineRule="auto"/>
+              <w:rPr>
+                <w:rFonts w:cstheme="minorHAnsi"/>
+                <w:sz w:val="24"/>
+                <w:szCs w:val="24"/>
+              </w:rPr>
+            </w:pPr>
+            <w:r>
+              <w:rPr>
+                <w:rFonts w:cstheme="minorHAnsi"/>
+                <w:sz w:val="24"/>
+                <w:szCs w:val="24"/>
+              </w:rPr>
+              <w:t>See quote</w:t>
+            </w:r>
           </w:p>
         </w:tc>
         <w:tc>
@@ -3545,6 +3627,36 @@
               <w:right w:w="108" w:type="dxa"/>
             </w:tcMar>
           </w:tcPr>
+          <w:p>
+            <w:pPr>
+              <w:pStyle w:val="Default"/>
+              <w:rPr>
+                <w:sz w:val="22"/>
+                <w:szCs w:val="22"/>
+              </w:rPr>
+            </w:pPr>
+            <w:r>
+              <w:rPr>
+                <w:sz w:val="22"/>
+                <w:szCs w:val="22"/>
+              </w:rPr>
+              <w:t>“</w:t>
+            </w:r>
+            <w:r>
+              <w:rPr>
+                <w:sz w:val="22"/>
+                <w:szCs w:val="22"/>
+              </w:rPr>
+              <w:t xml:space="preserve">The electronic version should be for desktop machines, and ideally should be playable on both Mac and PCs. If this is difficult, then PC development should be preferred. </w:t>
+            </w:r>
+            <w:r>
+              <w:rPr>
+                <w:sz w:val="22"/>
+                <w:szCs w:val="22"/>
+              </w:rPr>
+              <w:t>“</w:t>
+            </w:r>
+          </w:p>
           <w:p>
             <w:pPr>
               <w:spacing w:after="0" w:line="240" w:lineRule="auto"/>
@@ -3582,35 +3694,54 @@
               </w:tabs>
             </w:pPr>
             <w:r>
-              <w:t>The game shall charge rent when a player lands on a property according to the card when property is improved with houses/hotels</w:t>
-            </w:r>
-          </w:p>
-        </w:tc>
-        <w:tc>
-          <w:tcPr>
-            <w:tcW w:w="3005" w:type="dxa"/>
-            <w:tcBorders>
-              <w:top w:val="single" w:sz="4" w:space="0" w:color="000000"/>
-              <w:left w:val="single" w:sz="4" w:space="0" w:color="000000"/>
-              <w:bottom w:val="single" w:sz="4" w:space="0" w:color="000000"/>
-              <w:right w:val="single" w:sz="4" w:space="0" w:color="000000"/>
-            </w:tcBorders>
-            <w:tcMar>
-              <w:top w:w="0" w:type="dxa"/>
-              <w:left w:w="108" w:type="dxa"/>
-              <w:bottom w:w="0" w:type="dxa"/>
-              <w:right w:w="108" w:type="dxa"/>
-            </w:tcMar>
-          </w:tcPr>
-          <w:p>
-            <w:pPr>
-              <w:spacing w:after="0" w:line="240" w:lineRule="auto"/>
-              <w:rPr>
-                <w:rFonts w:cstheme="minorHAnsi"/>
-                <w:sz w:val="24"/>
-                <w:szCs w:val="24"/>
-              </w:rPr>
-            </w:pPr>
+              <w:t xml:space="preserve">The game shall </w:t>
+            </w:r>
+            <w:r>
+              <w:t>charge a player rent equal to the value shown on a property card for any property a player lands on which another player owns</w:t>
+            </w:r>
+          </w:p>
+        </w:tc>
+        <w:tc>
+          <w:tcPr>
+            <w:tcW w:w="3005" w:type="dxa"/>
+            <w:tcBorders>
+              <w:top w:val="single" w:sz="4" w:space="0" w:color="000000"/>
+              <w:left w:val="single" w:sz="4" w:space="0" w:color="000000"/>
+              <w:bottom w:val="single" w:sz="4" w:space="0" w:color="000000"/>
+              <w:right w:val="single" w:sz="4" w:space="0" w:color="000000"/>
+            </w:tcBorders>
+            <w:tcMar>
+              <w:top w:w="0" w:type="dxa"/>
+              <w:left w:w="108" w:type="dxa"/>
+              <w:bottom w:w="0" w:type="dxa"/>
+              <w:right w:w="108" w:type="dxa"/>
+            </w:tcMar>
+          </w:tcPr>
+          <w:p>
+            <w:pPr>
+              <w:spacing w:after="0" w:line="240" w:lineRule="auto"/>
+              <w:rPr>
+                <w:rFonts w:cstheme="minorHAnsi"/>
+                <w:sz w:val="24"/>
+                <w:szCs w:val="24"/>
+              </w:rPr>
+            </w:pPr>
+            <w:r>
+              <w:rPr>
+                <w:rFonts w:cstheme="minorHAnsi"/>
+                <w:sz w:val="24"/>
+                <w:szCs w:val="24"/>
+              </w:rPr>
+              <w:t>See quote</w:t>
+            </w:r>
+            <w:r>
+              <w:rPr>
+                <w:rFonts w:cstheme="minorHAnsi"/>
+                <w:sz w:val="24"/>
+                <w:szCs w:val="24"/>
+              </w:rPr>
+              <w:t>s</w:t>
+            </w:r>
           </w:p>
         </w:tc>
         <w:tc>
@@ -3632,10 +3763,39 @@
           <w:p>
             <w:pPr>
               <w:spacing w:after="0" w:line="240" w:lineRule="auto"/>
-              <w:rPr>
-                <w:rFonts w:cstheme="minorHAnsi"/>
-              </w:rPr>
-            </w:pPr>
+            </w:pPr>
+            <w:r>
+              <w:rPr>
+                <w:rFonts w:cstheme="minorHAnsi"/>
+              </w:rPr>
+              <w:t>“</w:t>
+            </w:r>
+            <w:r>
+              <w:t>If a player lands on a property owned by another player, they must pay the player who owns the property the value of the rent shown on the card.</w:t>
+            </w:r>
+            <w:r>
+              <w:t>”</w:t>
+            </w:r>
+          </w:p>
+          <w:p>
+            <w:pPr>
+              <w:spacing w:after="0" w:line="240" w:lineRule="auto"/>
+              <w:rPr>
+                <w:rFonts w:cstheme="minorHAnsi"/>
+              </w:rPr>
+            </w:pPr>
+            <w:r>
+              <w:rPr>
+                <w:rFonts w:cstheme="minorHAnsi"/>
+              </w:rPr>
+              <w:t>“</w:t>
+            </w:r>
+            <w:r>
+              <w:t>If a property is improved with houses or hotels, then the rent to be paid is as shown on the card.</w:t>
+            </w:r>
+            <w:r>
+              <w:t>”</w:t>
+            </w:r>
           </w:p>
         </w:tc>
       </w:tr>
@@ -3666,35 +3826,44 @@
               </w:tabs>
             </w:pPr>
             <w:r>
-              <w:t>The game shall make players sell game assets to pay rent if they are unable to pay. If the rent total is still not reached, they are bankrupt and removed from the board.</w:t>
-            </w:r>
-          </w:p>
-        </w:tc>
-        <w:tc>
-          <w:tcPr>
-            <w:tcW w:w="3005" w:type="dxa"/>
-            <w:tcBorders>
-              <w:top w:val="single" w:sz="4" w:space="0" w:color="000000"/>
-              <w:left w:val="single" w:sz="4" w:space="0" w:color="000000"/>
-              <w:bottom w:val="single" w:sz="4" w:space="0" w:color="000000"/>
-              <w:right w:val="single" w:sz="4" w:space="0" w:color="000000"/>
-            </w:tcBorders>
-            <w:tcMar>
-              <w:top w:w="0" w:type="dxa"/>
-              <w:left w:w="108" w:type="dxa"/>
-              <w:bottom w:w="0" w:type="dxa"/>
-              <w:right w:w="108" w:type="dxa"/>
-            </w:tcMar>
-          </w:tcPr>
-          <w:p>
-            <w:pPr>
-              <w:spacing w:after="0" w:line="240" w:lineRule="auto"/>
-              <w:rPr>
-                <w:rFonts w:cstheme="minorHAnsi"/>
-                <w:sz w:val="24"/>
-                <w:szCs w:val="24"/>
-              </w:rPr>
-            </w:pPr>
+              <w:lastRenderedPageBreak/>
+              <w:t>The game shall double the rent charged for a property if the owner owns all other properties in its group and they are unimproved</w:t>
+            </w:r>
+          </w:p>
+        </w:tc>
+        <w:tc>
+          <w:tcPr>
+            <w:tcW w:w="3005" w:type="dxa"/>
+            <w:tcBorders>
+              <w:top w:val="single" w:sz="4" w:space="0" w:color="000000"/>
+              <w:left w:val="single" w:sz="4" w:space="0" w:color="000000"/>
+              <w:bottom w:val="single" w:sz="4" w:space="0" w:color="000000"/>
+              <w:right w:val="single" w:sz="4" w:space="0" w:color="000000"/>
+            </w:tcBorders>
+            <w:tcMar>
+              <w:top w:w="0" w:type="dxa"/>
+              <w:left w:w="108" w:type="dxa"/>
+              <w:bottom w:w="0" w:type="dxa"/>
+              <w:right w:w="108" w:type="dxa"/>
+            </w:tcMar>
+          </w:tcPr>
+          <w:p>
+            <w:pPr>
+              <w:spacing w:after="0" w:line="240" w:lineRule="auto"/>
+              <w:rPr>
+                <w:rFonts w:cstheme="minorHAnsi"/>
+                <w:sz w:val="24"/>
+                <w:szCs w:val="24"/>
+              </w:rPr>
+            </w:pPr>
+            <w:r>
+              <w:rPr>
+                <w:rFonts w:cstheme="minorHAnsi"/>
+                <w:sz w:val="24"/>
+                <w:szCs w:val="24"/>
+              </w:rPr>
+              <w:t>See quote</w:t>
+            </w:r>
           </w:p>
         </w:tc>
         <w:tc>
@@ -3720,6 +3889,18 @@
                 <w:rFonts w:cstheme="minorHAnsi"/>
               </w:rPr>
             </w:pPr>
+            <w:r>
+              <w:rPr>
+                <w:rFonts w:cstheme="minorHAnsi"/>
+              </w:rPr>
+              <w:t>“</w:t>
+            </w:r>
+            <w:r>
+              <w:t>If a player owns all of the properties in a colour coded group, but the properties are otherwise not developed further with houses and hotels, then the rent due is double</w:t>
+            </w:r>
+            <w:r>
+              <w:t>”</w:t>
+            </w:r>
           </w:p>
         </w:tc>
       </w:tr>
@@ -3750,36 +3931,43 @@
               </w:tabs>
             </w:pPr>
             <w:r>
-              <w:lastRenderedPageBreak/>
-              <w:t>The game shall not allow money borrowing/lending between players, and between a player and the bank</w:t>
-            </w:r>
-          </w:p>
-        </w:tc>
-        <w:tc>
-          <w:tcPr>
-            <w:tcW w:w="3005" w:type="dxa"/>
-            <w:tcBorders>
-              <w:top w:val="single" w:sz="4" w:space="0" w:color="000000"/>
-              <w:left w:val="single" w:sz="4" w:space="0" w:color="000000"/>
-              <w:bottom w:val="single" w:sz="4" w:space="0" w:color="000000"/>
-              <w:right w:val="single" w:sz="4" w:space="0" w:color="000000"/>
-            </w:tcBorders>
-            <w:tcMar>
-              <w:top w:w="0" w:type="dxa"/>
-              <w:left w:w="108" w:type="dxa"/>
-              <w:bottom w:w="0" w:type="dxa"/>
-              <w:right w:w="108" w:type="dxa"/>
-            </w:tcMar>
-          </w:tcPr>
-          <w:p>
-            <w:pPr>
-              <w:spacing w:after="0" w:line="240" w:lineRule="auto"/>
-              <w:rPr>
-                <w:rFonts w:cstheme="minorHAnsi"/>
-                <w:sz w:val="24"/>
-                <w:szCs w:val="24"/>
-              </w:rPr>
-            </w:pPr>
+              <w:t>The game shall make players sell game assets to pay rent if they are unable to pay. If the rent total is still not reached, they are bankrupt and removed from the board.</w:t>
+            </w:r>
+          </w:p>
+        </w:tc>
+        <w:tc>
+          <w:tcPr>
+            <w:tcW w:w="3005" w:type="dxa"/>
+            <w:tcBorders>
+              <w:top w:val="single" w:sz="4" w:space="0" w:color="000000"/>
+              <w:left w:val="single" w:sz="4" w:space="0" w:color="000000"/>
+              <w:bottom w:val="single" w:sz="4" w:space="0" w:color="000000"/>
+              <w:right w:val="single" w:sz="4" w:space="0" w:color="000000"/>
+            </w:tcBorders>
+            <w:tcMar>
+              <w:top w:w="0" w:type="dxa"/>
+              <w:left w:w="108" w:type="dxa"/>
+              <w:bottom w:w="0" w:type="dxa"/>
+              <w:right w:w="108" w:type="dxa"/>
+            </w:tcMar>
+          </w:tcPr>
+          <w:p>
+            <w:pPr>
+              <w:spacing w:after="0" w:line="240" w:lineRule="auto"/>
+              <w:rPr>
+                <w:rFonts w:cstheme="minorHAnsi"/>
+                <w:sz w:val="24"/>
+                <w:szCs w:val="24"/>
+              </w:rPr>
+            </w:pPr>
+            <w:r>
+              <w:rPr>
+                <w:rFonts w:cstheme="minorHAnsi"/>
+                <w:sz w:val="24"/>
+                <w:szCs w:val="24"/>
+              </w:rPr>
+              <w:t>See quote</w:t>
+            </w:r>
           </w:p>
         </w:tc>
         <w:tc>
@@ -3805,6 +3993,18 @@
                 <w:rFonts w:cstheme="minorHAnsi"/>
               </w:rPr>
             </w:pPr>
+            <w:r>
+              <w:rPr>
+                <w:rFonts w:cstheme="minorHAnsi"/>
+              </w:rPr>
+              <w:t>“</w:t>
+            </w:r>
+            <w:r>
+              <w:t>All rents must be paid for in cash. If a player is unable to pay the rent for a property they have landed on, they must sell game assets to make good on the rent.</w:t>
+            </w:r>
+            <w:r>
+              <w:t>”</w:t>
+            </w:r>
           </w:p>
         </w:tc>
       </w:tr>
@@ -3835,68 +4035,88 @@
               </w:tabs>
             </w:pPr>
             <w:r>
-              <w:t xml:space="preserve">The game shall only allow improving properties when a player have finished moving their </w:t>
+              <w:t>The game shall declare a player bankrupt and remove their token from the board if they cannot afford to pay rent after the sale of all assets</w:t>
+            </w:r>
+          </w:p>
+        </w:tc>
+        <w:tc>
+          <w:tcPr>
+            <w:tcW w:w="3005" w:type="dxa"/>
+            <w:tcBorders>
+              <w:top w:val="single" w:sz="4" w:space="0" w:color="000000"/>
+              <w:left w:val="single" w:sz="4" w:space="0" w:color="000000"/>
+              <w:bottom w:val="single" w:sz="4" w:space="0" w:color="000000"/>
+              <w:right w:val="single" w:sz="4" w:space="0" w:color="000000"/>
+            </w:tcBorders>
+            <w:tcMar>
+              <w:top w:w="0" w:type="dxa"/>
+              <w:left w:w="108" w:type="dxa"/>
+              <w:bottom w:w="0" w:type="dxa"/>
+              <w:right w:w="108" w:type="dxa"/>
+            </w:tcMar>
+          </w:tcPr>
+          <w:p>
+            <w:pPr>
+              <w:spacing w:after="0" w:line="240" w:lineRule="auto"/>
+              <w:rPr>
+                <w:rFonts w:cstheme="minorHAnsi"/>
+                <w:sz w:val="24"/>
+                <w:szCs w:val="24"/>
+              </w:rPr>
+            </w:pPr>
+            <w:r>
+              <w:rPr>
+                <w:rFonts w:cstheme="minorHAnsi"/>
+                <w:sz w:val="24"/>
+                <w:szCs w:val="24"/>
+              </w:rPr>
+              <w:t>See quote</w:t>
+            </w:r>
+          </w:p>
+        </w:tc>
+        <w:tc>
+          <w:tcPr>
+            <w:tcW w:w="3006" w:type="dxa"/>
+            <w:tcBorders>
+              <w:top w:val="single" w:sz="4" w:space="0" w:color="000000"/>
+              <w:left w:val="single" w:sz="4" w:space="0" w:color="000000"/>
+              <w:bottom w:val="single" w:sz="4" w:space="0" w:color="000000"/>
+              <w:right w:val="single" w:sz="4" w:space="0" w:color="000000"/>
+            </w:tcBorders>
+            <w:tcMar>
+              <w:top w:w="0" w:type="dxa"/>
+              <w:left w:w="108" w:type="dxa"/>
+              <w:bottom w:w="0" w:type="dxa"/>
+              <w:right w:w="108" w:type="dxa"/>
+            </w:tcMar>
+          </w:tcPr>
+          <w:p>
+            <w:pPr>
+              <w:spacing w:after="0" w:line="240" w:lineRule="auto"/>
+              <w:rPr>
+                <w:rFonts w:cstheme="minorHAnsi"/>
+              </w:rPr>
+            </w:pPr>
+            <w:r>
+              <w:rPr>
+                <w:rFonts w:cstheme="minorHAnsi"/>
+              </w:rPr>
+              <w:t>“</w:t>
+            </w:r>
+            <w:r>
+              <w:t xml:space="preserve">If they are unable to pay the rent after selling </w:t>
             </w:r>
             <w:proofErr w:type="gramStart"/>
             <w:r>
-              <w:t>token, and</w:t>
+              <w:t>all of</w:t>
             </w:r>
             <w:proofErr w:type="gramEnd"/>
             <w:r>
-              <w:t xml:space="preserve"> completed any property purchase.</w:t>
-            </w:r>
-          </w:p>
-        </w:tc>
-        <w:tc>
-          <w:tcPr>
-            <w:tcW w:w="3005" w:type="dxa"/>
-            <w:tcBorders>
-              <w:top w:val="single" w:sz="4" w:space="0" w:color="000000"/>
-              <w:left w:val="single" w:sz="4" w:space="0" w:color="000000"/>
-              <w:bottom w:val="single" w:sz="4" w:space="0" w:color="000000"/>
-              <w:right w:val="single" w:sz="4" w:space="0" w:color="000000"/>
-            </w:tcBorders>
-            <w:tcMar>
-              <w:top w:w="0" w:type="dxa"/>
-              <w:left w:w="108" w:type="dxa"/>
-              <w:bottom w:w="0" w:type="dxa"/>
-              <w:right w:w="108" w:type="dxa"/>
-            </w:tcMar>
-          </w:tcPr>
-          <w:p>
-            <w:pPr>
-              <w:spacing w:after="0" w:line="240" w:lineRule="auto"/>
-              <w:rPr>
-                <w:rFonts w:cstheme="minorHAnsi"/>
-                <w:sz w:val="24"/>
-                <w:szCs w:val="24"/>
-              </w:rPr>
-            </w:pPr>
-          </w:p>
-        </w:tc>
-        <w:tc>
-          <w:tcPr>
-            <w:tcW w:w="3006" w:type="dxa"/>
-            <w:tcBorders>
-              <w:top w:val="single" w:sz="4" w:space="0" w:color="000000"/>
-              <w:left w:val="single" w:sz="4" w:space="0" w:color="000000"/>
-              <w:bottom w:val="single" w:sz="4" w:space="0" w:color="000000"/>
-              <w:right w:val="single" w:sz="4" w:space="0" w:color="000000"/>
-            </w:tcBorders>
-            <w:tcMar>
-              <w:top w:w="0" w:type="dxa"/>
-              <w:left w:w="108" w:type="dxa"/>
-              <w:bottom w:w="0" w:type="dxa"/>
-              <w:right w:w="108" w:type="dxa"/>
-            </w:tcMar>
-          </w:tcPr>
-          <w:p>
-            <w:pPr>
-              <w:spacing w:after="0" w:line="240" w:lineRule="auto"/>
-              <w:rPr>
-                <w:rFonts w:cstheme="minorHAnsi"/>
-              </w:rPr>
-            </w:pPr>
+              <w:t xml:space="preserve"> their game assets, then they are bankrupt and must leave the game. Their game token is then removed from the board.</w:t>
+            </w:r>
+            <w:r>
+              <w:t>”</w:t>
+            </w:r>
           </w:p>
         </w:tc>
       </w:tr>
@@ -3927,35 +4147,43 @@
               </w:tabs>
             </w:pPr>
             <w:r>
-              <w:t>The game shall only allow house/hotel purchases on a property where the player owns the whole colour group</w:t>
-            </w:r>
-          </w:p>
-        </w:tc>
-        <w:tc>
-          <w:tcPr>
-            <w:tcW w:w="3005" w:type="dxa"/>
-            <w:tcBorders>
-              <w:top w:val="single" w:sz="4" w:space="0" w:color="000000"/>
-              <w:left w:val="single" w:sz="4" w:space="0" w:color="000000"/>
-              <w:bottom w:val="single" w:sz="4" w:space="0" w:color="000000"/>
-              <w:right w:val="single" w:sz="4" w:space="0" w:color="000000"/>
-            </w:tcBorders>
-            <w:tcMar>
-              <w:top w:w="0" w:type="dxa"/>
-              <w:left w:w="108" w:type="dxa"/>
-              <w:bottom w:w="0" w:type="dxa"/>
-              <w:right w:w="108" w:type="dxa"/>
-            </w:tcMar>
-          </w:tcPr>
-          <w:p>
-            <w:pPr>
-              <w:spacing w:after="0" w:line="240" w:lineRule="auto"/>
-              <w:rPr>
-                <w:rFonts w:cstheme="minorHAnsi"/>
-                <w:sz w:val="24"/>
-                <w:szCs w:val="24"/>
-              </w:rPr>
-            </w:pPr>
+              <w:t>The game shall not allow money borrowing/lending between players, and between a player and the bank</w:t>
+            </w:r>
+          </w:p>
+        </w:tc>
+        <w:tc>
+          <w:tcPr>
+            <w:tcW w:w="3005" w:type="dxa"/>
+            <w:tcBorders>
+              <w:top w:val="single" w:sz="4" w:space="0" w:color="000000"/>
+              <w:left w:val="single" w:sz="4" w:space="0" w:color="000000"/>
+              <w:bottom w:val="single" w:sz="4" w:space="0" w:color="000000"/>
+              <w:right w:val="single" w:sz="4" w:space="0" w:color="000000"/>
+            </w:tcBorders>
+            <w:tcMar>
+              <w:top w:w="0" w:type="dxa"/>
+              <w:left w:w="108" w:type="dxa"/>
+              <w:bottom w:w="0" w:type="dxa"/>
+              <w:right w:w="108" w:type="dxa"/>
+            </w:tcMar>
+          </w:tcPr>
+          <w:p>
+            <w:pPr>
+              <w:spacing w:after="0" w:line="240" w:lineRule="auto"/>
+              <w:rPr>
+                <w:rFonts w:cstheme="minorHAnsi"/>
+                <w:sz w:val="24"/>
+                <w:szCs w:val="24"/>
+              </w:rPr>
+            </w:pPr>
+            <w:r>
+              <w:rPr>
+                <w:rFonts w:cstheme="minorHAnsi"/>
+                <w:sz w:val="24"/>
+                <w:szCs w:val="24"/>
+              </w:rPr>
+              <w:t>See quote</w:t>
+            </w:r>
           </w:p>
         </w:tc>
         <w:tc>
@@ -3981,6 +4209,26 @@
                 <w:rFonts w:cstheme="minorHAnsi"/>
               </w:rPr>
             </w:pPr>
+            <w:r>
+              <w:rPr>
+                <w:rFonts w:cstheme="minorHAnsi"/>
+              </w:rPr>
+              <w:t>“</w:t>
+            </w:r>
+            <w:r>
+              <w:t xml:space="preserve">Players may not borrow or lend money from </w:t>
+            </w:r>
+            <w:proofErr w:type="gramStart"/>
+            <w:r>
+              <w:t>each other, and</w:t>
+            </w:r>
+            <w:proofErr w:type="gramEnd"/>
+            <w:r>
+              <w:t xml:space="preserve"> may not borrow money from the bank.</w:t>
+            </w:r>
+            <w:r>
+              <w:t>”</w:t>
+            </w:r>
           </w:p>
         </w:tc>
       </w:tr>
@@ -4011,41 +4259,51 @@
               </w:tabs>
             </w:pPr>
             <w:r>
-              <w:t>The game shall allow a player to sell property back to the bank if they need to raise funds. But, houses/hotels on the propert</w:t>
-            </w:r>
-            <w:r>
-              <w:t>y</w:t>
-            </w:r>
-            <w:r>
-              <w:t xml:space="preserve"> must be sold back first.</w:t>
-            </w:r>
-          </w:p>
-        </w:tc>
-        <w:tc>
-          <w:tcPr>
-            <w:tcW w:w="3005" w:type="dxa"/>
-            <w:tcBorders>
-              <w:top w:val="single" w:sz="4" w:space="0" w:color="000000"/>
-              <w:left w:val="single" w:sz="4" w:space="0" w:color="000000"/>
-              <w:bottom w:val="single" w:sz="4" w:space="0" w:color="000000"/>
-              <w:right w:val="single" w:sz="4" w:space="0" w:color="000000"/>
-            </w:tcBorders>
-            <w:tcMar>
-              <w:top w:w="0" w:type="dxa"/>
-              <w:left w:w="108" w:type="dxa"/>
-              <w:bottom w:w="0" w:type="dxa"/>
-              <w:right w:w="108" w:type="dxa"/>
-            </w:tcMar>
-          </w:tcPr>
-          <w:p>
-            <w:pPr>
-              <w:spacing w:after="0" w:line="240" w:lineRule="auto"/>
-              <w:rPr>
-                <w:rFonts w:cstheme="minorHAnsi"/>
-                <w:sz w:val="24"/>
-                <w:szCs w:val="24"/>
-              </w:rPr>
-            </w:pPr>
+              <w:t xml:space="preserve">The game shall only allow improving properties when a player have finished moving their </w:t>
+            </w:r>
+            <w:proofErr w:type="gramStart"/>
+            <w:r>
+              <w:t>token, and</w:t>
+            </w:r>
+            <w:proofErr w:type="gramEnd"/>
+            <w:r>
+              <w:t xml:space="preserve"> completed any property purchase.</w:t>
+            </w:r>
+          </w:p>
+        </w:tc>
+        <w:tc>
+          <w:tcPr>
+            <w:tcW w:w="3005" w:type="dxa"/>
+            <w:tcBorders>
+              <w:top w:val="single" w:sz="4" w:space="0" w:color="000000"/>
+              <w:left w:val="single" w:sz="4" w:space="0" w:color="000000"/>
+              <w:bottom w:val="single" w:sz="4" w:space="0" w:color="000000"/>
+              <w:right w:val="single" w:sz="4" w:space="0" w:color="000000"/>
+            </w:tcBorders>
+            <w:tcMar>
+              <w:top w:w="0" w:type="dxa"/>
+              <w:left w:w="108" w:type="dxa"/>
+              <w:bottom w:w="0" w:type="dxa"/>
+              <w:right w:w="108" w:type="dxa"/>
+            </w:tcMar>
+          </w:tcPr>
+          <w:p>
+            <w:pPr>
+              <w:spacing w:after="0" w:line="240" w:lineRule="auto"/>
+              <w:rPr>
+                <w:rFonts w:cstheme="minorHAnsi"/>
+                <w:sz w:val="24"/>
+                <w:szCs w:val="24"/>
+              </w:rPr>
+            </w:pPr>
+            <w:r>
+              <w:rPr>
+                <w:rFonts w:cstheme="minorHAnsi"/>
+                <w:sz w:val="24"/>
+                <w:szCs w:val="24"/>
+              </w:rPr>
+              <w:t>See quote</w:t>
+            </w:r>
           </w:p>
         </w:tc>
         <w:tc>
@@ -4071,6 +4329,18 @@
                 <w:rFonts w:cstheme="minorHAnsi"/>
               </w:rPr>
             </w:pPr>
+            <w:r>
+              <w:rPr>
+                <w:rFonts w:cstheme="minorHAnsi"/>
+              </w:rPr>
+              <w:t>“</w:t>
+            </w:r>
+            <w:r>
+              <w:t>When a player has finished moving their token, and has completed any property purchase activity, they have the option to buy houses and hotels to improve their properties. Players are not permitted to improve their properties at any other time.</w:t>
+            </w:r>
+            <w:r>
+              <w:t>”</w:t>
+            </w:r>
           </w:p>
         </w:tc>
       </w:tr>
@@ -4101,43 +4371,43 @@
               </w:tabs>
             </w:pPr>
             <w:r>
-              <w:t xml:space="preserve">The game shall only allow purchases of houses </w:t>
-            </w:r>
-            <w:proofErr w:type="gramStart"/>
-            <w:r>
-              <w:t>as long as</w:t>
-            </w:r>
-            <w:proofErr w:type="gramEnd"/>
-            <w:r>
-              <w:t xml:space="preserve"> there is not a difference more than 1 house between all the properties in the set.</w:t>
-            </w:r>
-          </w:p>
-        </w:tc>
-        <w:tc>
-          <w:tcPr>
-            <w:tcW w:w="3005" w:type="dxa"/>
-            <w:tcBorders>
-              <w:top w:val="single" w:sz="4" w:space="0" w:color="000000"/>
-              <w:left w:val="single" w:sz="4" w:space="0" w:color="000000"/>
-              <w:bottom w:val="single" w:sz="4" w:space="0" w:color="000000"/>
-              <w:right w:val="single" w:sz="4" w:space="0" w:color="000000"/>
-            </w:tcBorders>
-            <w:tcMar>
-              <w:top w:w="0" w:type="dxa"/>
-              <w:left w:w="108" w:type="dxa"/>
-              <w:bottom w:w="0" w:type="dxa"/>
-              <w:right w:w="108" w:type="dxa"/>
-            </w:tcMar>
-          </w:tcPr>
-          <w:p>
-            <w:pPr>
-              <w:spacing w:after="0" w:line="240" w:lineRule="auto"/>
-              <w:rPr>
-                <w:rFonts w:cstheme="minorHAnsi"/>
-                <w:sz w:val="24"/>
-                <w:szCs w:val="24"/>
-              </w:rPr>
-            </w:pPr>
+              <w:t>The game shall only allow house/hotel purchases on a property where the player owns the whole colour group</w:t>
+            </w:r>
+          </w:p>
+        </w:tc>
+        <w:tc>
+          <w:tcPr>
+            <w:tcW w:w="3005" w:type="dxa"/>
+            <w:tcBorders>
+              <w:top w:val="single" w:sz="4" w:space="0" w:color="000000"/>
+              <w:left w:val="single" w:sz="4" w:space="0" w:color="000000"/>
+              <w:bottom w:val="single" w:sz="4" w:space="0" w:color="000000"/>
+              <w:right w:val="single" w:sz="4" w:space="0" w:color="000000"/>
+            </w:tcBorders>
+            <w:tcMar>
+              <w:top w:w="0" w:type="dxa"/>
+              <w:left w:w="108" w:type="dxa"/>
+              <w:bottom w:w="0" w:type="dxa"/>
+              <w:right w:w="108" w:type="dxa"/>
+            </w:tcMar>
+          </w:tcPr>
+          <w:p>
+            <w:pPr>
+              <w:spacing w:after="0" w:line="240" w:lineRule="auto"/>
+              <w:rPr>
+                <w:rFonts w:cstheme="minorHAnsi"/>
+                <w:sz w:val="24"/>
+                <w:szCs w:val="24"/>
+              </w:rPr>
+            </w:pPr>
+            <w:r>
+              <w:rPr>
+                <w:rFonts w:cstheme="minorHAnsi"/>
+                <w:sz w:val="24"/>
+                <w:szCs w:val="24"/>
+              </w:rPr>
+              <w:t>See quote</w:t>
+            </w:r>
           </w:p>
         </w:tc>
         <w:tc>
@@ -4163,6 +4433,18 @@
                 <w:rFonts w:cstheme="minorHAnsi"/>
               </w:rPr>
             </w:pPr>
+            <w:r>
+              <w:rPr>
+                <w:rFonts w:cstheme="minorHAnsi"/>
+              </w:rPr>
+              <w:t>“</w:t>
+            </w:r>
+            <w:r>
+              <w:t>Houses and hotels may only be purchased for properties where a player owns all of the properties in a particular colour coded group.</w:t>
+            </w:r>
+            <w:r>
+              <w:t>”</w:t>
+            </w:r>
           </w:p>
         </w:tc>
       </w:tr>
@@ -4193,35 +4475,46 @@
               </w:tabs>
             </w:pPr>
             <w:r>
-              <w:t>The game shall allow the purchase of a hotel for 5x the price of one house.</w:t>
-            </w:r>
-          </w:p>
-        </w:tc>
-        <w:tc>
-          <w:tcPr>
-            <w:tcW w:w="3005" w:type="dxa"/>
-            <w:tcBorders>
-              <w:top w:val="single" w:sz="4" w:space="0" w:color="000000"/>
-              <w:left w:val="single" w:sz="4" w:space="0" w:color="000000"/>
-              <w:bottom w:val="single" w:sz="4" w:space="0" w:color="000000"/>
-              <w:right w:val="single" w:sz="4" w:space="0" w:color="000000"/>
-            </w:tcBorders>
-            <w:tcMar>
-              <w:top w:w="0" w:type="dxa"/>
-              <w:left w:w="108" w:type="dxa"/>
-              <w:bottom w:w="0" w:type="dxa"/>
-              <w:right w:w="108" w:type="dxa"/>
-            </w:tcMar>
-          </w:tcPr>
-          <w:p>
-            <w:pPr>
-              <w:spacing w:after="0" w:line="240" w:lineRule="auto"/>
-              <w:rPr>
-                <w:rFonts w:cstheme="minorHAnsi"/>
-                <w:sz w:val="24"/>
-                <w:szCs w:val="24"/>
-              </w:rPr>
-            </w:pPr>
+              <w:t xml:space="preserve">The game shall </w:t>
+            </w:r>
+            <w:r>
+              <w:t xml:space="preserve">not allow a player to sell a property whilst it still has houses/hotel on it. </w:t>
+            </w:r>
+          </w:p>
+        </w:tc>
+        <w:tc>
+          <w:tcPr>
+            <w:tcW w:w="3005" w:type="dxa"/>
+            <w:tcBorders>
+              <w:top w:val="single" w:sz="4" w:space="0" w:color="000000"/>
+              <w:left w:val="single" w:sz="4" w:space="0" w:color="000000"/>
+              <w:bottom w:val="single" w:sz="4" w:space="0" w:color="000000"/>
+              <w:right w:val="single" w:sz="4" w:space="0" w:color="000000"/>
+            </w:tcBorders>
+            <w:tcMar>
+              <w:top w:w="0" w:type="dxa"/>
+              <w:left w:w="108" w:type="dxa"/>
+              <w:bottom w:w="0" w:type="dxa"/>
+              <w:right w:w="108" w:type="dxa"/>
+            </w:tcMar>
+          </w:tcPr>
+          <w:p>
+            <w:pPr>
+              <w:spacing w:after="0" w:line="240" w:lineRule="auto"/>
+              <w:rPr>
+                <w:rFonts w:cstheme="minorHAnsi"/>
+                <w:sz w:val="24"/>
+                <w:szCs w:val="24"/>
+              </w:rPr>
+            </w:pPr>
+            <w:r>
+              <w:rPr>
+                <w:rFonts w:cstheme="minorHAnsi"/>
+                <w:sz w:val="24"/>
+                <w:szCs w:val="24"/>
+              </w:rPr>
+              <w:t>See quote</w:t>
+            </w:r>
           </w:p>
         </w:tc>
         <w:tc>
@@ -4247,6 +4540,18 @@
                 <w:rFonts w:cstheme="minorHAnsi"/>
               </w:rPr>
             </w:pPr>
+            <w:r>
+              <w:rPr>
+                <w:rFonts w:cstheme="minorHAnsi"/>
+              </w:rPr>
+              <w:t>“</w:t>
+            </w:r>
+            <w:r>
+              <w:t>A property can only be sold when there are no houses or hotels on the property.</w:t>
+            </w:r>
+            <w:r>
+              <w:t>”</w:t>
+            </w:r>
           </w:p>
         </w:tc>
       </w:tr>
@@ -4277,35 +4582,51 @@
               </w:tabs>
             </w:pPr>
             <w:r>
-              <w:t>The game shall allow to have at max, 4 houses on one set. and a hotel on another in that set.</w:t>
-            </w:r>
-          </w:p>
-        </w:tc>
-        <w:tc>
-          <w:tcPr>
-            <w:tcW w:w="3005" w:type="dxa"/>
-            <w:tcBorders>
-              <w:top w:val="single" w:sz="4" w:space="0" w:color="000000"/>
-              <w:left w:val="single" w:sz="4" w:space="0" w:color="000000"/>
-              <w:bottom w:val="single" w:sz="4" w:space="0" w:color="000000"/>
-              <w:right w:val="single" w:sz="4" w:space="0" w:color="000000"/>
-            </w:tcBorders>
-            <w:tcMar>
-              <w:top w:w="0" w:type="dxa"/>
-              <w:left w:w="108" w:type="dxa"/>
-              <w:bottom w:w="0" w:type="dxa"/>
-              <w:right w:w="108" w:type="dxa"/>
-            </w:tcMar>
-          </w:tcPr>
-          <w:p>
-            <w:pPr>
-              <w:spacing w:after="0" w:line="240" w:lineRule="auto"/>
-              <w:rPr>
-                <w:rFonts w:cstheme="minorHAnsi"/>
-                <w:sz w:val="24"/>
-                <w:szCs w:val="24"/>
-              </w:rPr>
-            </w:pPr>
+              <w:t xml:space="preserve">The game shall only allow purchases of houses </w:t>
+            </w:r>
+            <w:proofErr w:type="gramStart"/>
+            <w:r>
+              <w:t>as long as</w:t>
+            </w:r>
+            <w:proofErr w:type="gramEnd"/>
+            <w:r>
+              <w:t xml:space="preserve"> there is not a difference more than 1 house between all the properties in the set.</w:t>
+            </w:r>
+          </w:p>
+        </w:tc>
+        <w:tc>
+          <w:tcPr>
+            <w:tcW w:w="3005" w:type="dxa"/>
+            <w:tcBorders>
+              <w:top w:val="single" w:sz="4" w:space="0" w:color="000000"/>
+              <w:left w:val="single" w:sz="4" w:space="0" w:color="000000"/>
+              <w:bottom w:val="single" w:sz="4" w:space="0" w:color="000000"/>
+              <w:right w:val="single" w:sz="4" w:space="0" w:color="000000"/>
+            </w:tcBorders>
+            <w:tcMar>
+              <w:top w:w="0" w:type="dxa"/>
+              <w:left w:w="108" w:type="dxa"/>
+              <w:bottom w:w="0" w:type="dxa"/>
+              <w:right w:w="108" w:type="dxa"/>
+            </w:tcMar>
+          </w:tcPr>
+          <w:p>
+            <w:pPr>
+              <w:spacing w:after="0" w:line="240" w:lineRule="auto"/>
+              <w:rPr>
+                <w:rFonts w:cstheme="minorHAnsi"/>
+                <w:sz w:val="24"/>
+                <w:szCs w:val="24"/>
+              </w:rPr>
+            </w:pPr>
+            <w:r>
+              <w:rPr>
+                <w:rFonts w:cstheme="minorHAnsi"/>
+                <w:sz w:val="24"/>
+                <w:szCs w:val="24"/>
+              </w:rPr>
+              <w:t>See quote</w:t>
+            </w:r>
           </w:p>
         </w:tc>
         <w:tc>
@@ -4331,6 +4652,18 @@
                 <w:rFonts w:cstheme="minorHAnsi"/>
               </w:rPr>
             </w:pPr>
+            <w:r>
+              <w:rPr>
+                <w:rFonts w:cstheme="minorHAnsi"/>
+              </w:rPr>
+              <w:t>“</w:t>
+            </w:r>
+            <w:r>
+              <w:t>there may never be a difference of more than 1 house between the properties in that set</w:t>
+            </w:r>
+            <w:r>
+              <w:t>”</w:t>
+            </w:r>
           </w:p>
         </w:tc>
       </w:tr>
@@ -4361,35 +4694,53 @@
               </w:tabs>
             </w:pPr>
             <w:r>
-              <w:t>The game shall only allow one hotel on any given property.</w:t>
-            </w:r>
-          </w:p>
-        </w:tc>
-        <w:tc>
-          <w:tcPr>
-            <w:tcW w:w="3005" w:type="dxa"/>
-            <w:tcBorders>
-              <w:top w:val="single" w:sz="4" w:space="0" w:color="000000"/>
-              <w:left w:val="single" w:sz="4" w:space="0" w:color="000000"/>
-              <w:bottom w:val="single" w:sz="4" w:space="0" w:color="000000"/>
-              <w:right w:val="single" w:sz="4" w:space="0" w:color="000000"/>
-            </w:tcBorders>
-            <w:tcMar>
-              <w:top w:w="0" w:type="dxa"/>
-              <w:left w:w="108" w:type="dxa"/>
-              <w:bottom w:w="0" w:type="dxa"/>
-              <w:right w:w="108" w:type="dxa"/>
-            </w:tcMar>
-          </w:tcPr>
-          <w:p>
-            <w:pPr>
-              <w:spacing w:after="0" w:line="240" w:lineRule="auto"/>
-              <w:rPr>
-                <w:rFonts w:cstheme="minorHAnsi"/>
-                <w:sz w:val="24"/>
-                <w:szCs w:val="24"/>
-              </w:rPr>
-            </w:pPr>
+              <w:lastRenderedPageBreak/>
+              <w:t xml:space="preserve">The game shall </w:t>
+            </w:r>
+            <w:r>
+              <w:t>treat a hotel as the equivalent of 5 houses in terms of cost and</w:t>
+            </w:r>
+            <w:r>
+              <w:t xml:space="preserve"> improvement limitations</w:t>
+            </w:r>
+            <w:r>
+              <w:t>.</w:t>
+            </w:r>
+          </w:p>
+        </w:tc>
+        <w:tc>
+          <w:tcPr>
+            <w:tcW w:w="3005" w:type="dxa"/>
+            <w:tcBorders>
+              <w:top w:val="single" w:sz="4" w:space="0" w:color="000000"/>
+              <w:left w:val="single" w:sz="4" w:space="0" w:color="000000"/>
+              <w:bottom w:val="single" w:sz="4" w:space="0" w:color="000000"/>
+              <w:right w:val="single" w:sz="4" w:space="0" w:color="000000"/>
+            </w:tcBorders>
+            <w:tcMar>
+              <w:top w:w="0" w:type="dxa"/>
+              <w:left w:w="108" w:type="dxa"/>
+              <w:bottom w:w="0" w:type="dxa"/>
+              <w:right w:w="108" w:type="dxa"/>
+            </w:tcMar>
+          </w:tcPr>
+          <w:p>
+            <w:pPr>
+              <w:spacing w:after="0" w:line="240" w:lineRule="auto"/>
+              <w:rPr>
+                <w:rFonts w:cstheme="minorHAnsi"/>
+                <w:sz w:val="24"/>
+                <w:szCs w:val="24"/>
+              </w:rPr>
+            </w:pPr>
+            <w:r>
+              <w:rPr>
+                <w:rFonts w:cstheme="minorHAnsi"/>
+                <w:sz w:val="24"/>
+                <w:szCs w:val="24"/>
+              </w:rPr>
+              <w:t>See quote</w:t>
+            </w:r>
           </w:p>
         </w:tc>
         <w:tc>
@@ -4415,6 +4766,32 @@
                 <w:rFonts w:cstheme="minorHAnsi"/>
               </w:rPr>
             </w:pPr>
+            <w:r>
+              <w:rPr>
+                <w:rFonts w:cstheme="minorHAnsi"/>
+              </w:rPr>
+              <w:t>“</w:t>
+            </w:r>
+            <w:r>
+              <w:t xml:space="preserve">the maximum difference between improvements on one colour group is one house. </w:t>
+            </w:r>
+            <w:proofErr w:type="gramStart"/>
+            <w:r>
+              <w:t>So</w:t>
+            </w:r>
+            <w:proofErr w:type="gramEnd"/>
+            <w:r>
+              <w:t xml:space="preserve"> you can have a hotel on one, and four houses on the others. </w:t>
+            </w:r>
+            <w:r>
+              <w:t>…</w:t>
+            </w:r>
+            <w:r>
+              <w:t xml:space="preserve"> To buy a hotel costs effectively the price of 5 houses</w:t>
+            </w:r>
+            <w:r>
+              <w:t>”</w:t>
+            </w:r>
           </w:p>
         </w:tc>
       </w:tr>
@@ -4445,35 +4822,43 @@
               </w:tabs>
             </w:pPr>
             <w:r>
-              <w:t>The game shall allow the raising of funds for a player by mortgaging their properties, the bank provides half of the original cost.</w:t>
-            </w:r>
-          </w:p>
-        </w:tc>
-        <w:tc>
-          <w:tcPr>
-            <w:tcW w:w="3005" w:type="dxa"/>
-            <w:tcBorders>
-              <w:top w:val="single" w:sz="4" w:space="0" w:color="000000"/>
-              <w:left w:val="single" w:sz="4" w:space="0" w:color="000000"/>
-              <w:bottom w:val="single" w:sz="4" w:space="0" w:color="000000"/>
-              <w:right w:val="single" w:sz="4" w:space="0" w:color="000000"/>
-            </w:tcBorders>
-            <w:tcMar>
-              <w:top w:w="0" w:type="dxa"/>
-              <w:left w:w="108" w:type="dxa"/>
-              <w:bottom w:w="0" w:type="dxa"/>
-              <w:right w:w="108" w:type="dxa"/>
-            </w:tcMar>
-          </w:tcPr>
-          <w:p>
-            <w:pPr>
-              <w:spacing w:after="0" w:line="240" w:lineRule="auto"/>
-              <w:rPr>
-                <w:rFonts w:cstheme="minorHAnsi"/>
-                <w:sz w:val="24"/>
-                <w:szCs w:val="24"/>
-              </w:rPr>
-            </w:pPr>
+              <w:t>The game shall only allow one hotel on any given property.</w:t>
+            </w:r>
+          </w:p>
+        </w:tc>
+        <w:tc>
+          <w:tcPr>
+            <w:tcW w:w="3005" w:type="dxa"/>
+            <w:tcBorders>
+              <w:top w:val="single" w:sz="4" w:space="0" w:color="000000"/>
+              <w:left w:val="single" w:sz="4" w:space="0" w:color="000000"/>
+              <w:bottom w:val="single" w:sz="4" w:space="0" w:color="000000"/>
+              <w:right w:val="single" w:sz="4" w:space="0" w:color="000000"/>
+            </w:tcBorders>
+            <w:tcMar>
+              <w:top w:w="0" w:type="dxa"/>
+              <w:left w:w="108" w:type="dxa"/>
+              <w:bottom w:w="0" w:type="dxa"/>
+              <w:right w:w="108" w:type="dxa"/>
+            </w:tcMar>
+          </w:tcPr>
+          <w:p>
+            <w:pPr>
+              <w:spacing w:after="0" w:line="240" w:lineRule="auto"/>
+              <w:rPr>
+                <w:rFonts w:cstheme="minorHAnsi"/>
+                <w:sz w:val="24"/>
+                <w:szCs w:val="24"/>
+              </w:rPr>
+            </w:pPr>
+            <w:r>
+              <w:rPr>
+                <w:rFonts w:cstheme="minorHAnsi"/>
+                <w:sz w:val="24"/>
+                <w:szCs w:val="24"/>
+              </w:rPr>
+              <w:t>See quote</w:t>
+            </w:r>
           </w:p>
         </w:tc>
         <w:tc>
@@ -4499,6 +4884,18 @@
                 <w:rFonts w:cstheme="minorHAnsi"/>
               </w:rPr>
             </w:pPr>
+            <w:r>
+              <w:rPr>
+                <w:rFonts w:cstheme="minorHAnsi"/>
+              </w:rPr>
+              <w:t>“</w:t>
+            </w:r>
+            <w:r>
+              <w:t>The maximum development permitted on any one property is one hotel.</w:t>
+            </w:r>
+            <w:r>
+              <w:t>”</w:t>
+            </w:r>
           </w:p>
         </w:tc>
       </w:tr>
@@ -4529,36 +4926,43 @@
               </w:tabs>
             </w:pPr>
             <w:r>
-              <w:lastRenderedPageBreak/>
-              <w:t>The game shall not allow any rent to be collected while a property is under mortgage.</w:t>
-            </w:r>
-          </w:p>
-        </w:tc>
-        <w:tc>
-          <w:tcPr>
-            <w:tcW w:w="3005" w:type="dxa"/>
-            <w:tcBorders>
-              <w:top w:val="single" w:sz="4" w:space="0" w:color="000000"/>
-              <w:left w:val="single" w:sz="4" w:space="0" w:color="000000"/>
-              <w:bottom w:val="single" w:sz="4" w:space="0" w:color="000000"/>
-              <w:right w:val="single" w:sz="4" w:space="0" w:color="000000"/>
-            </w:tcBorders>
-            <w:tcMar>
-              <w:top w:w="0" w:type="dxa"/>
-              <w:left w:w="108" w:type="dxa"/>
-              <w:bottom w:w="0" w:type="dxa"/>
-              <w:right w:w="108" w:type="dxa"/>
-            </w:tcMar>
-          </w:tcPr>
-          <w:p>
-            <w:pPr>
-              <w:spacing w:after="0" w:line="240" w:lineRule="auto"/>
-              <w:rPr>
-                <w:rFonts w:cstheme="minorHAnsi"/>
-                <w:sz w:val="24"/>
-                <w:szCs w:val="24"/>
-              </w:rPr>
-            </w:pPr>
+              <w:t>The game shall allow the raising of funds for a player by mortgaging their properties, the bank provides half of the original cost.</w:t>
+            </w:r>
+          </w:p>
+        </w:tc>
+        <w:tc>
+          <w:tcPr>
+            <w:tcW w:w="3005" w:type="dxa"/>
+            <w:tcBorders>
+              <w:top w:val="single" w:sz="4" w:space="0" w:color="000000"/>
+              <w:left w:val="single" w:sz="4" w:space="0" w:color="000000"/>
+              <w:bottom w:val="single" w:sz="4" w:space="0" w:color="000000"/>
+              <w:right w:val="single" w:sz="4" w:space="0" w:color="000000"/>
+            </w:tcBorders>
+            <w:tcMar>
+              <w:top w:w="0" w:type="dxa"/>
+              <w:left w:w="108" w:type="dxa"/>
+              <w:bottom w:w="0" w:type="dxa"/>
+              <w:right w:w="108" w:type="dxa"/>
+            </w:tcMar>
+          </w:tcPr>
+          <w:p>
+            <w:pPr>
+              <w:spacing w:after="0" w:line="240" w:lineRule="auto"/>
+              <w:rPr>
+                <w:rFonts w:cstheme="minorHAnsi"/>
+                <w:sz w:val="24"/>
+                <w:szCs w:val="24"/>
+              </w:rPr>
+            </w:pPr>
+            <w:r>
+              <w:rPr>
+                <w:rFonts w:cstheme="minorHAnsi"/>
+                <w:sz w:val="24"/>
+                <w:szCs w:val="24"/>
+              </w:rPr>
+              <w:t>See quote</w:t>
+            </w:r>
           </w:p>
         </w:tc>
         <w:tc>
@@ -4584,6 +4988,18 @@
                 <w:rFonts w:cstheme="minorHAnsi"/>
               </w:rPr>
             </w:pPr>
+            <w:r>
+              <w:rPr>
+                <w:rFonts w:cstheme="minorHAnsi"/>
+              </w:rPr>
+              <w:t>“</w:t>
+            </w:r>
+            <w:r>
+              <w:t>If a player needs to raise funds, they may mortgage a property with the bank. The bank will pay the player one half of the value of the property as shown on the game card</w:t>
+            </w:r>
+            <w:r>
+              <w:t>”</w:t>
+            </w:r>
           </w:p>
         </w:tc>
       </w:tr>
@@ -4610,39 +5026,47 @@
           <w:p>
             <w:pPr>
               <w:tabs>
-                <w:tab w:val="left" w:pos="2016"/>
+                <w:tab w:val="left" w:pos="924"/>
               </w:tabs>
             </w:pPr>
             <w:r>
-              <w:t>The game shall allow the player to sell a mortgaged property to the bank, sold for half the original property price shown on the card.</w:t>
-            </w:r>
-          </w:p>
-        </w:tc>
-        <w:tc>
-          <w:tcPr>
-            <w:tcW w:w="3005" w:type="dxa"/>
-            <w:tcBorders>
-              <w:top w:val="single" w:sz="4" w:space="0" w:color="000000"/>
-              <w:left w:val="single" w:sz="4" w:space="0" w:color="000000"/>
-              <w:bottom w:val="single" w:sz="4" w:space="0" w:color="000000"/>
-              <w:right w:val="single" w:sz="4" w:space="0" w:color="000000"/>
-            </w:tcBorders>
-            <w:tcMar>
-              <w:top w:w="0" w:type="dxa"/>
-              <w:left w:w="108" w:type="dxa"/>
-              <w:bottom w:w="0" w:type="dxa"/>
-              <w:right w:w="108" w:type="dxa"/>
-            </w:tcMar>
-          </w:tcPr>
-          <w:p>
-            <w:pPr>
-              <w:spacing w:after="0" w:line="240" w:lineRule="auto"/>
-              <w:rPr>
-                <w:rFonts w:cstheme="minorHAnsi"/>
-                <w:sz w:val="24"/>
-                <w:szCs w:val="24"/>
-              </w:rPr>
-            </w:pPr>
+              <w:t>The game shall not allow any rent to be collected while a property is under mortgage.</w:t>
+            </w:r>
+          </w:p>
+        </w:tc>
+        <w:tc>
+          <w:tcPr>
+            <w:tcW w:w="3005" w:type="dxa"/>
+            <w:tcBorders>
+              <w:top w:val="single" w:sz="4" w:space="0" w:color="000000"/>
+              <w:left w:val="single" w:sz="4" w:space="0" w:color="000000"/>
+              <w:bottom w:val="single" w:sz="4" w:space="0" w:color="000000"/>
+              <w:right w:val="single" w:sz="4" w:space="0" w:color="000000"/>
+            </w:tcBorders>
+            <w:tcMar>
+              <w:top w:w="0" w:type="dxa"/>
+              <w:left w:w="108" w:type="dxa"/>
+              <w:bottom w:w="0" w:type="dxa"/>
+              <w:right w:w="108" w:type="dxa"/>
+            </w:tcMar>
+          </w:tcPr>
+          <w:p>
+            <w:pPr>
+              <w:spacing w:after="0" w:line="240" w:lineRule="auto"/>
+              <w:rPr>
+                <w:rFonts w:cstheme="minorHAnsi"/>
+                <w:sz w:val="24"/>
+                <w:szCs w:val="24"/>
+              </w:rPr>
+            </w:pPr>
+            <w:r>
+              <w:rPr>
+                <w:rFonts w:cstheme="minorHAnsi"/>
+                <w:sz w:val="24"/>
+                <w:szCs w:val="24"/>
+              </w:rPr>
+              <w:t>See quote</w:t>
+            </w:r>
           </w:p>
         </w:tc>
         <w:tc>
@@ -4668,6 +5092,18 @@
                 <w:rFonts w:cstheme="minorHAnsi"/>
               </w:rPr>
             </w:pPr>
+            <w:r>
+              <w:rPr>
+                <w:rFonts w:cstheme="minorHAnsi"/>
+              </w:rPr>
+              <w:t>“</w:t>
+            </w:r>
+            <w:r>
+              <w:t>No rents may be collected for that property whilst it is under mortgage.</w:t>
+            </w:r>
+            <w:r>
+              <w:t>”</w:t>
+            </w:r>
           </w:p>
         </w:tc>
       </w:tr>
@@ -4694,39 +5130,47 @@
           <w:p>
             <w:pPr>
               <w:tabs>
-                <w:tab w:val="left" w:pos="924"/>
+                <w:tab w:val="left" w:pos="2016"/>
               </w:tabs>
             </w:pPr>
             <w:r>
-              <w:t>The game shall put any fines paid into the free parking space in the centre of the board.</w:t>
-            </w:r>
-          </w:p>
-        </w:tc>
-        <w:tc>
-          <w:tcPr>
-            <w:tcW w:w="3005" w:type="dxa"/>
-            <w:tcBorders>
-              <w:top w:val="single" w:sz="4" w:space="0" w:color="000000"/>
-              <w:left w:val="single" w:sz="4" w:space="0" w:color="000000"/>
-              <w:bottom w:val="single" w:sz="4" w:space="0" w:color="000000"/>
-              <w:right w:val="single" w:sz="4" w:space="0" w:color="000000"/>
-            </w:tcBorders>
-            <w:tcMar>
-              <w:top w:w="0" w:type="dxa"/>
-              <w:left w:w="108" w:type="dxa"/>
-              <w:bottom w:w="0" w:type="dxa"/>
-              <w:right w:w="108" w:type="dxa"/>
-            </w:tcMar>
-          </w:tcPr>
-          <w:p>
-            <w:pPr>
-              <w:spacing w:after="0" w:line="240" w:lineRule="auto"/>
-              <w:rPr>
-                <w:rFonts w:cstheme="minorHAnsi"/>
-                <w:sz w:val="24"/>
-                <w:szCs w:val="24"/>
-              </w:rPr>
-            </w:pPr>
+              <w:t>The game shall allow the player to sell a mortgaged property to the bank, sold for half the original property price shown on the card.</w:t>
+            </w:r>
+          </w:p>
+        </w:tc>
+        <w:tc>
+          <w:tcPr>
+            <w:tcW w:w="3005" w:type="dxa"/>
+            <w:tcBorders>
+              <w:top w:val="single" w:sz="4" w:space="0" w:color="000000"/>
+              <w:left w:val="single" w:sz="4" w:space="0" w:color="000000"/>
+              <w:bottom w:val="single" w:sz="4" w:space="0" w:color="000000"/>
+              <w:right w:val="single" w:sz="4" w:space="0" w:color="000000"/>
+            </w:tcBorders>
+            <w:tcMar>
+              <w:top w:w="0" w:type="dxa"/>
+              <w:left w:w="108" w:type="dxa"/>
+              <w:bottom w:w="0" w:type="dxa"/>
+              <w:right w:w="108" w:type="dxa"/>
+            </w:tcMar>
+          </w:tcPr>
+          <w:p>
+            <w:pPr>
+              <w:spacing w:after="0" w:line="240" w:lineRule="auto"/>
+              <w:rPr>
+                <w:rFonts w:cstheme="minorHAnsi"/>
+                <w:sz w:val="24"/>
+                <w:szCs w:val="24"/>
+              </w:rPr>
+            </w:pPr>
+            <w:r>
+              <w:rPr>
+                <w:rFonts w:cstheme="minorHAnsi"/>
+                <w:sz w:val="24"/>
+                <w:szCs w:val="24"/>
+              </w:rPr>
+              <w:t>See quote</w:t>
+            </w:r>
           </w:p>
         </w:tc>
         <w:tc>
@@ -4752,6 +5196,18 @@
                 <w:rFonts w:cstheme="minorHAnsi"/>
               </w:rPr>
             </w:pPr>
+            <w:r>
+              <w:rPr>
+                <w:rFonts w:cstheme="minorHAnsi"/>
+              </w:rPr>
+              <w:t>“</w:t>
+            </w:r>
+            <w:r>
+              <w:t>If a mortgaged property is then sold back to the bank, it is sold for one half of the property price as shown on the card.</w:t>
+            </w:r>
+            <w:r>
+              <w:t>”</w:t>
+            </w:r>
           </w:p>
         </w:tc>
       </w:tr>
@@ -4782,35 +5238,43 @@
               </w:tabs>
             </w:pPr>
             <w:r>
-              <w:t>The game shall reward a given player with all money in free parking when they land on it.</w:t>
-            </w:r>
-          </w:p>
-        </w:tc>
-        <w:tc>
-          <w:tcPr>
-            <w:tcW w:w="3005" w:type="dxa"/>
-            <w:tcBorders>
-              <w:top w:val="single" w:sz="4" w:space="0" w:color="000000"/>
-              <w:left w:val="single" w:sz="4" w:space="0" w:color="000000"/>
-              <w:bottom w:val="single" w:sz="4" w:space="0" w:color="000000"/>
-              <w:right w:val="single" w:sz="4" w:space="0" w:color="000000"/>
-            </w:tcBorders>
-            <w:tcMar>
-              <w:top w:w="0" w:type="dxa"/>
-              <w:left w:w="108" w:type="dxa"/>
-              <w:bottom w:w="0" w:type="dxa"/>
-              <w:right w:w="108" w:type="dxa"/>
-            </w:tcMar>
-          </w:tcPr>
-          <w:p>
-            <w:pPr>
-              <w:spacing w:after="0" w:line="240" w:lineRule="auto"/>
-              <w:rPr>
-                <w:rFonts w:cstheme="minorHAnsi"/>
-                <w:sz w:val="24"/>
-                <w:szCs w:val="24"/>
-              </w:rPr>
-            </w:pPr>
+              <w:t>The game shall put any fines paid into the free parking space in the centre of the board.</w:t>
+            </w:r>
+          </w:p>
+        </w:tc>
+        <w:tc>
+          <w:tcPr>
+            <w:tcW w:w="3005" w:type="dxa"/>
+            <w:tcBorders>
+              <w:top w:val="single" w:sz="4" w:space="0" w:color="000000"/>
+              <w:left w:val="single" w:sz="4" w:space="0" w:color="000000"/>
+              <w:bottom w:val="single" w:sz="4" w:space="0" w:color="000000"/>
+              <w:right w:val="single" w:sz="4" w:space="0" w:color="000000"/>
+            </w:tcBorders>
+            <w:tcMar>
+              <w:top w:w="0" w:type="dxa"/>
+              <w:left w:w="108" w:type="dxa"/>
+              <w:bottom w:w="0" w:type="dxa"/>
+              <w:right w:w="108" w:type="dxa"/>
+            </w:tcMar>
+          </w:tcPr>
+          <w:p>
+            <w:pPr>
+              <w:spacing w:after="0" w:line="240" w:lineRule="auto"/>
+              <w:rPr>
+                <w:rFonts w:cstheme="minorHAnsi"/>
+                <w:sz w:val="24"/>
+                <w:szCs w:val="24"/>
+              </w:rPr>
+            </w:pPr>
+            <w:r>
+              <w:rPr>
+                <w:rFonts w:cstheme="minorHAnsi"/>
+                <w:sz w:val="24"/>
+                <w:szCs w:val="24"/>
+              </w:rPr>
+              <w:t>See quote</w:t>
+            </w:r>
           </w:p>
         </w:tc>
         <w:tc>
@@ -4836,6 +5300,18 @@
                 <w:rFonts w:cstheme="minorHAnsi"/>
               </w:rPr>
             </w:pPr>
+            <w:r>
+              <w:rPr>
+                <w:rFonts w:cstheme="minorHAnsi"/>
+              </w:rPr>
+              <w:t>“</w:t>
+            </w:r>
+            <w:r>
+              <w:t>Where fines are to be paid, the proceeds accumulate on the free parking space in the centre of the board.</w:t>
+            </w:r>
+            <w:r>
+              <w:t>”</w:t>
+            </w:r>
           </w:p>
         </w:tc>
       </w:tr>
@@ -4866,35 +5342,43 @@
               </w:tabs>
             </w:pPr>
             <w:r>
-              <w:t>The game shall allow a player to exit jail by paying £50. This £50 is added to free parking.</w:t>
-            </w:r>
-          </w:p>
-        </w:tc>
-        <w:tc>
-          <w:tcPr>
-            <w:tcW w:w="3005" w:type="dxa"/>
-            <w:tcBorders>
-              <w:top w:val="single" w:sz="4" w:space="0" w:color="000000"/>
-              <w:left w:val="single" w:sz="4" w:space="0" w:color="000000"/>
-              <w:bottom w:val="single" w:sz="4" w:space="0" w:color="000000"/>
-              <w:right w:val="single" w:sz="4" w:space="0" w:color="000000"/>
-            </w:tcBorders>
-            <w:tcMar>
-              <w:top w:w="0" w:type="dxa"/>
-              <w:left w:w="108" w:type="dxa"/>
-              <w:bottom w:w="0" w:type="dxa"/>
-              <w:right w:w="108" w:type="dxa"/>
-            </w:tcMar>
-          </w:tcPr>
-          <w:p>
-            <w:pPr>
-              <w:spacing w:after="0" w:line="240" w:lineRule="auto"/>
-              <w:rPr>
-                <w:rFonts w:cstheme="minorHAnsi"/>
-                <w:sz w:val="24"/>
-                <w:szCs w:val="24"/>
-              </w:rPr>
-            </w:pPr>
+              <w:t>The game shall reward a given player with all money in free parking when they land on it.</w:t>
+            </w:r>
+          </w:p>
+        </w:tc>
+        <w:tc>
+          <w:tcPr>
+            <w:tcW w:w="3005" w:type="dxa"/>
+            <w:tcBorders>
+              <w:top w:val="single" w:sz="4" w:space="0" w:color="000000"/>
+              <w:left w:val="single" w:sz="4" w:space="0" w:color="000000"/>
+              <w:bottom w:val="single" w:sz="4" w:space="0" w:color="000000"/>
+              <w:right w:val="single" w:sz="4" w:space="0" w:color="000000"/>
+            </w:tcBorders>
+            <w:tcMar>
+              <w:top w:w="0" w:type="dxa"/>
+              <w:left w:w="108" w:type="dxa"/>
+              <w:bottom w:w="0" w:type="dxa"/>
+              <w:right w:w="108" w:type="dxa"/>
+            </w:tcMar>
+          </w:tcPr>
+          <w:p>
+            <w:pPr>
+              <w:spacing w:after="0" w:line="240" w:lineRule="auto"/>
+              <w:rPr>
+                <w:rFonts w:cstheme="minorHAnsi"/>
+                <w:sz w:val="24"/>
+                <w:szCs w:val="24"/>
+              </w:rPr>
+            </w:pPr>
+            <w:r>
+              <w:rPr>
+                <w:rFonts w:cstheme="minorHAnsi"/>
+                <w:sz w:val="24"/>
+                <w:szCs w:val="24"/>
+              </w:rPr>
+              <w:t>See quote</w:t>
+            </w:r>
           </w:p>
         </w:tc>
         <w:tc>
@@ -4920,6 +5404,18 @@
                 <w:rFonts w:cstheme="minorHAnsi"/>
               </w:rPr>
             </w:pPr>
+            <w:r>
+              <w:rPr>
+                <w:rFonts w:cstheme="minorHAnsi"/>
+              </w:rPr>
+              <w:t>“</w:t>
+            </w:r>
+            <w:r>
+              <w:t>When a player lands on free parking, they collect all of the funds currently on the free parking space</w:t>
+            </w:r>
+            <w:r>
+              <w:t>.”</w:t>
+            </w:r>
           </w:p>
         </w:tc>
       </w:tr>
@@ -4950,43 +5446,57 @@
               </w:tabs>
             </w:pPr>
             <w:r>
-              <w:t xml:space="preserve">The game shall move a player who has </w:t>
-            </w:r>
-            <w:proofErr w:type="spellStart"/>
-            <w:r>
-              <w:t>exitted</w:t>
-            </w:r>
-            <w:proofErr w:type="spellEnd"/>
-            <w:r>
-              <w:t xml:space="preserve"> jail to the 'just visiting' space and the player turn ends.</w:t>
-            </w:r>
-          </w:p>
-        </w:tc>
-        <w:tc>
-          <w:tcPr>
-            <w:tcW w:w="3005" w:type="dxa"/>
-            <w:tcBorders>
-              <w:top w:val="single" w:sz="4" w:space="0" w:color="000000"/>
-              <w:left w:val="single" w:sz="4" w:space="0" w:color="000000"/>
-              <w:bottom w:val="single" w:sz="4" w:space="0" w:color="000000"/>
-              <w:right w:val="single" w:sz="4" w:space="0" w:color="000000"/>
-            </w:tcBorders>
-            <w:tcMar>
-              <w:top w:w="0" w:type="dxa"/>
-              <w:left w:w="108" w:type="dxa"/>
-              <w:bottom w:w="0" w:type="dxa"/>
-              <w:right w:w="108" w:type="dxa"/>
-            </w:tcMar>
-          </w:tcPr>
-          <w:p>
-            <w:pPr>
-              <w:spacing w:after="0" w:line="240" w:lineRule="auto"/>
-              <w:rPr>
-                <w:rFonts w:cstheme="minorHAnsi"/>
-                <w:sz w:val="24"/>
-                <w:szCs w:val="24"/>
-              </w:rPr>
-            </w:pPr>
+              <w:t>The game shall allow a player to exit jail by paying £50. This £50 is added to free parking.</w:t>
+            </w:r>
+            <w:r>
+              <w:t xml:space="preserve"> This can be done in the same turn as the player is sent to jail</w:t>
+            </w:r>
+            <w:r>
+              <w:t>.</w:t>
+            </w:r>
+          </w:p>
+        </w:tc>
+        <w:tc>
+          <w:tcPr>
+            <w:tcW w:w="3005" w:type="dxa"/>
+            <w:tcBorders>
+              <w:top w:val="single" w:sz="4" w:space="0" w:color="000000"/>
+              <w:left w:val="single" w:sz="4" w:space="0" w:color="000000"/>
+              <w:bottom w:val="single" w:sz="4" w:space="0" w:color="000000"/>
+              <w:right w:val="single" w:sz="4" w:space="0" w:color="000000"/>
+            </w:tcBorders>
+            <w:tcMar>
+              <w:top w:w="0" w:type="dxa"/>
+              <w:left w:w="108" w:type="dxa"/>
+              <w:bottom w:w="0" w:type="dxa"/>
+              <w:right w:w="108" w:type="dxa"/>
+            </w:tcMar>
+          </w:tcPr>
+          <w:p>
+            <w:pPr>
+              <w:spacing w:after="0" w:line="240" w:lineRule="auto"/>
+              <w:rPr>
+                <w:rFonts w:cstheme="minorHAnsi"/>
+                <w:sz w:val="24"/>
+                <w:szCs w:val="24"/>
+              </w:rPr>
+            </w:pPr>
+            <w:r>
+              <w:rPr>
+                <w:rFonts w:cstheme="minorHAnsi"/>
+                <w:sz w:val="24"/>
+                <w:szCs w:val="24"/>
+              </w:rPr>
+              <w:t>See quote</w:t>
+            </w:r>
+            <w:r>
+              <w:rPr>
+                <w:rFonts w:cstheme="minorHAnsi"/>
+                <w:sz w:val="24"/>
+                <w:szCs w:val="24"/>
+              </w:rPr>
+              <w:t>s</w:t>
+            </w:r>
           </w:p>
         </w:tc>
         <w:tc>
@@ -5008,10 +5518,44 @@
           <w:p>
             <w:pPr>
               <w:spacing w:after="0" w:line="240" w:lineRule="auto"/>
-              <w:rPr>
-                <w:rFonts w:cstheme="minorHAnsi"/>
-              </w:rPr>
-            </w:pPr>
+            </w:pPr>
+            <w:r>
+              <w:rPr>
+                <w:rFonts w:cstheme="minorHAnsi"/>
+              </w:rPr>
+              <w:t>“</w:t>
+            </w:r>
+            <w:r>
+              <w:t>If a player is sent to the jail, they may pay £50 to be released from jail. The £50 is added to the free parking fines.</w:t>
+            </w:r>
+            <w:r>
+              <w:t>”</w:t>
+            </w:r>
+          </w:p>
+          <w:p>
+            <w:pPr>
+              <w:spacing w:after="0" w:line="240" w:lineRule="auto"/>
+              <w:rPr>
+                <w:rFonts w:cstheme="minorHAnsi"/>
+              </w:rPr>
+            </w:pPr>
+            <w:proofErr w:type="gramStart"/>
+            <w:r>
+              <w:t>”</w:t>
+            </w:r>
+            <w:r>
+              <w:t>The</w:t>
+            </w:r>
+            <w:proofErr w:type="gramEnd"/>
+            <w:r>
+              <w:t xml:space="preserve"> £50 may be paid immediately.</w:t>
+            </w:r>
+            <w:r>
+              <w:t>”</w:t>
+            </w:r>
+            <w:r>
+              <w:t xml:space="preserve"> Clarifications 11 March</w:t>
+            </w:r>
           </w:p>
         </w:tc>
       </w:tr>
@@ -5042,35 +5586,44 @@
               </w:tabs>
             </w:pPr>
             <w:r>
-              <w:t>The game shall allow a player to stay in jail, giving up their turn for the next 2 rounds.</w:t>
-            </w:r>
-          </w:p>
-        </w:tc>
-        <w:tc>
-          <w:tcPr>
-            <w:tcW w:w="3005" w:type="dxa"/>
-            <w:tcBorders>
-              <w:top w:val="single" w:sz="4" w:space="0" w:color="000000"/>
-              <w:left w:val="single" w:sz="4" w:space="0" w:color="000000"/>
-              <w:bottom w:val="single" w:sz="4" w:space="0" w:color="000000"/>
-              <w:right w:val="single" w:sz="4" w:space="0" w:color="000000"/>
-            </w:tcBorders>
-            <w:tcMar>
-              <w:top w:w="0" w:type="dxa"/>
-              <w:left w:w="108" w:type="dxa"/>
-              <w:bottom w:w="0" w:type="dxa"/>
-              <w:right w:w="108" w:type="dxa"/>
-            </w:tcMar>
-          </w:tcPr>
-          <w:p>
-            <w:pPr>
-              <w:spacing w:after="0" w:line="240" w:lineRule="auto"/>
-              <w:rPr>
-                <w:rFonts w:cstheme="minorHAnsi"/>
-                <w:sz w:val="24"/>
-                <w:szCs w:val="24"/>
-              </w:rPr>
-            </w:pPr>
+              <w:lastRenderedPageBreak/>
+              <w:t>The game shall move a player who has exited jail to the 'just visiting' space and the player turn ends.</w:t>
+            </w:r>
+          </w:p>
+        </w:tc>
+        <w:tc>
+          <w:tcPr>
+            <w:tcW w:w="3005" w:type="dxa"/>
+            <w:tcBorders>
+              <w:top w:val="single" w:sz="4" w:space="0" w:color="000000"/>
+              <w:left w:val="single" w:sz="4" w:space="0" w:color="000000"/>
+              <w:bottom w:val="single" w:sz="4" w:space="0" w:color="000000"/>
+              <w:right w:val="single" w:sz="4" w:space="0" w:color="000000"/>
+            </w:tcBorders>
+            <w:tcMar>
+              <w:top w:w="0" w:type="dxa"/>
+              <w:left w:w="108" w:type="dxa"/>
+              <w:bottom w:w="0" w:type="dxa"/>
+              <w:right w:w="108" w:type="dxa"/>
+            </w:tcMar>
+          </w:tcPr>
+          <w:p>
+            <w:pPr>
+              <w:spacing w:after="0" w:line="240" w:lineRule="auto"/>
+              <w:rPr>
+                <w:rFonts w:cstheme="minorHAnsi"/>
+                <w:sz w:val="24"/>
+                <w:szCs w:val="24"/>
+              </w:rPr>
+            </w:pPr>
+            <w:r>
+              <w:rPr>
+                <w:rFonts w:cstheme="minorHAnsi"/>
+                <w:sz w:val="24"/>
+                <w:szCs w:val="24"/>
+              </w:rPr>
+              <w:t>See quote</w:t>
+            </w:r>
           </w:p>
         </w:tc>
         <w:tc>
@@ -5096,6 +5649,18 @@
                 <w:rFonts w:cstheme="minorHAnsi"/>
               </w:rPr>
             </w:pPr>
+            <w:r>
+              <w:rPr>
+                <w:rFonts w:cstheme="minorHAnsi"/>
+              </w:rPr>
+              <w:t>“</w:t>
+            </w:r>
+            <w:r>
+              <w:t>The player token is then moved to “just visiting” and the players turn ends. The player takes a normal turn in the next round</w:t>
+            </w:r>
+            <w:r>
+              <w:t>”</w:t>
+            </w:r>
           </w:p>
         </w:tc>
       </w:tr>
@@ -5126,35 +5691,43 @@
               </w:tabs>
             </w:pPr>
             <w:r>
-              <w:t>The game shall not allow rent to be collected while a player is in jail.</w:t>
-            </w:r>
-          </w:p>
-        </w:tc>
-        <w:tc>
-          <w:tcPr>
-            <w:tcW w:w="3005" w:type="dxa"/>
-            <w:tcBorders>
-              <w:top w:val="single" w:sz="4" w:space="0" w:color="000000"/>
-              <w:left w:val="single" w:sz="4" w:space="0" w:color="000000"/>
-              <w:bottom w:val="single" w:sz="4" w:space="0" w:color="000000"/>
-              <w:right w:val="single" w:sz="4" w:space="0" w:color="000000"/>
-            </w:tcBorders>
-            <w:tcMar>
-              <w:top w:w="0" w:type="dxa"/>
-              <w:left w:w="108" w:type="dxa"/>
-              <w:bottom w:w="0" w:type="dxa"/>
-              <w:right w:w="108" w:type="dxa"/>
-            </w:tcMar>
-          </w:tcPr>
-          <w:p>
-            <w:pPr>
-              <w:spacing w:after="0" w:line="240" w:lineRule="auto"/>
-              <w:rPr>
-                <w:rFonts w:cstheme="minorHAnsi"/>
-                <w:sz w:val="24"/>
-                <w:szCs w:val="24"/>
-              </w:rPr>
-            </w:pPr>
+              <w:t>The game shall allow a player to stay in jail, giving up their turn for the next 2 rounds.</w:t>
+            </w:r>
+          </w:p>
+        </w:tc>
+        <w:tc>
+          <w:tcPr>
+            <w:tcW w:w="3005" w:type="dxa"/>
+            <w:tcBorders>
+              <w:top w:val="single" w:sz="4" w:space="0" w:color="000000"/>
+              <w:left w:val="single" w:sz="4" w:space="0" w:color="000000"/>
+              <w:bottom w:val="single" w:sz="4" w:space="0" w:color="000000"/>
+              <w:right w:val="single" w:sz="4" w:space="0" w:color="000000"/>
+            </w:tcBorders>
+            <w:tcMar>
+              <w:top w:w="0" w:type="dxa"/>
+              <w:left w:w="108" w:type="dxa"/>
+              <w:bottom w:w="0" w:type="dxa"/>
+              <w:right w:w="108" w:type="dxa"/>
+            </w:tcMar>
+          </w:tcPr>
+          <w:p>
+            <w:pPr>
+              <w:spacing w:after="0" w:line="240" w:lineRule="auto"/>
+              <w:rPr>
+                <w:rFonts w:cstheme="minorHAnsi"/>
+                <w:sz w:val="24"/>
+                <w:szCs w:val="24"/>
+              </w:rPr>
+            </w:pPr>
+            <w:r>
+              <w:rPr>
+                <w:rFonts w:cstheme="minorHAnsi"/>
+                <w:sz w:val="24"/>
+                <w:szCs w:val="24"/>
+              </w:rPr>
+              <w:t>See quote</w:t>
+            </w:r>
           </w:p>
         </w:tc>
         <w:tc>
@@ -5180,6 +5753,18 @@
                 <w:rFonts w:cstheme="minorHAnsi"/>
               </w:rPr>
             </w:pPr>
+            <w:r>
+              <w:rPr>
+                <w:rFonts w:cstheme="minorHAnsi"/>
+              </w:rPr>
+              <w:t>“</w:t>
+            </w:r>
+            <w:r>
+              <w:t>If a player opts to stay in jail, they give up their turn for the next 2 rounds.</w:t>
+            </w:r>
+            <w:r>
+              <w:t>”</w:t>
+            </w:r>
           </w:p>
         </w:tc>
       </w:tr>
@@ -5210,35 +5795,43 @@
               </w:tabs>
             </w:pPr>
             <w:r>
-              <w:t>The game shall move the player to 'just visiting' if they opt to stay in jail and the two rounds have passed.</w:t>
-            </w:r>
-          </w:p>
-        </w:tc>
-        <w:tc>
-          <w:tcPr>
-            <w:tcW w:w="3005" w:type="dxa"/>
-            <w:tcBorders>
-              <w:top w:val="single" w:sz="4" w:space="0" w:color="000000"/>
-              <w:left w:val="single" w:sz="4" w:space="0" w:color="000000"/>
-              <w:bottom w:val="single" w:sz="4" w:space="0" w:color="000000"/>
-              <w:right w:val="single" w:sz="4" w:space="0" w:color="000000"/>
-            </w:tcBorders>
-            <w:tcMar>
-              <w:top w:w="0" w:type="dxa"/>
-              <w:left w:w="108" w:type="dxa"/>
-              <w:bottom w:w="0" w:type="dxa"/>
-              <w:right w:w="108" w:type="dxa"/>
-            </w:tcMar>
-          </w:tcPr>
-          <w:p>
-            <w:pPr>
-              <w:spacing w:after="0" w:line="240" w:lineRule="auto"/>
-              <w:rPr>
-                <w:rFonts w:cstheme="minorHAnsi"/>
-                <w:sz w:val="24"/>
-                <w:szCs w:val="24"/>
-              </w:rPr>
-            </w:pPr>
+              <w:t>The game shall not allow rent to be collected while a player is in jail.</w:t>
+            </w:r>
+          </w:p>
+        </w:tc>
+        <w:tc>
+          <w:tcPr>
+            <w:tcW w:w="3005" w:type="dxa"/>
+            <w:tcBorders>
+              <w:top w:val="single" w:sz="4" w:space="0" w:color="000000"/>
+              <w:left w:val="single" w:sz="4" w:space="0" w:color="000000"/>
+              <w:bottom w:val="single" w:sz="4" w:space="0" w:color="000000"/>
+              <w:right w:val="single" w:sz="4" w:space="0" w:color="000000"/>
+            </w:tcBorders>
+            <w:tcMar>
+              <w:top w:w="0" w:type="dxa"/>
+              <w:left w:w="108" w:type="dxa"/>
+              <w:bottom w:w="0" w:type="dxa"/>
+              <w:right w:w="108" w:type="dxa"/>
+            </w:tcMar>
+          </w:tcPr>
+          <w:p>
+            <w:pPr>
+              <w:spacing w:after="0" w:line="240" w:lineRule="auto"/>
+              <w:rPr>
+                <w:rFonts w:cstheme="minorHAnsi"/>
+                <w:sz w:val="24"/>
+                <w:szCs w:val="24"/>
+              </w:rPr>
+            </w:pPr>
+            <w:r>
+              <w:rPr>
+                <w:rFonts w:cstheme="minorHAnsi"/>
+                <w:sz w:val="24"/>
+                <w:szCs w:val="24"/>
+              </w:rPr>
+              <w:t>See quote</w:t>
+            </w:r>
           </w:p>
         </w:tc>
         <w:tc>
@@ -5264,6 +5857,18 @@
                 <w:rFonts w:cstheme="minorHAnsi"/>
               </w:rPr>
             </w:pPr>
+            <w:r>
+              <w:rPr>
+                <w:rFonts w:cstheme="minorHAnsi"/>
+              </w:rPr>
+              <w:t>“</w:t>
+            </w:r>
+            <w:r>
+              <w:t>Whilst in jail, a player may not collect any rents from other players.</w:t>
+            </w:r>
+            <w:r>
+              <w:t>”</w:t>
+            </w:r>
           </w:p>
         </w:tc>
       </w:tr>
@@ -5294,47 +5899,67 @@
               </w:tabs>
             </w:pPr>
             <w:r>
-              <w:t xml:space="preserve">The game shall allow the player to exit jail and move to 'just visiting' if they have a 'get out of jail free' card. The player </w:t>
-            </w:r>
-            <w:proofErr w:type="gramStart"/>
-            <w:r>
-              <w:t>turn</w:t>
-            </w:r>
-            <w:proofErr w:type="gramEnd"/>
-            <w:r>
-              <w:t xml:space="preserve"> ends, and the card </w:t>
-            </w:r>
-            <w:r>
-              <w:lastRenderedPageBreak/>
-              <w:t>is then placed at the bottom of the appropriate pile.</w:t>
-            </w:r>
-          </w:p>
-        </w:tc>
-        <w:tc>
-          <w:tcPr>
-            <w:tcW w:w="3005" w:type="dxa"/>
-            <w:tcBorders>
-              <w:top w:val="single" w:sz="4" w:space="0" w:color="000000"/>
-              <w:left w:val="single" w:sz="4" w:space="0" w:color="000000"/>
-              <w:bottom w:val="single" w:sz="4" w:space="0" w:color="000000"/>
-              <w:right w:val="single" w:sz="4" w:space="0" w:color="000000"/>
-            </w:tcBorders>
-            <w:tcMar>
-              <w:top w:w="0" w:type="dxa"/>
-              <w:left w:w="108" w:type="dxa"/>
-              <w:bottom w:w="0" w:type="dxa"/>
-              <w:right w:w="108" w:type="dxa"/>
-            </w:tcMar>
-          </w:tcPr>
-          <w:p>
-            <w:pPr>
-              <w:spacing w:after="0" w:line="240" w:lineRule="auto"/>
-              <w:rPr>
-                <w:rFonts w:cstheme="minorHAnsi"/>
-                <w:sz w:val="24"/>
-                <w:szCs w:val="24"/>
-              </w:rPr>
-            </w:pPr>
+              <w:t xml:space="preserve">The game shall move </w:t>
+            </w:r>
+            <w:r>
+              <w:t>a</w:t>
+            </w:r>
+            <w:r>
+              <w:t xml:space="preserve"> player to 'just visiting' </w:t>
+            </w:r>
+            <w:r>
+              <w:t xml:space="preserve">after two rounds have passed </w:t>
+            </w:r>
+            <w:r>
+              <w:t>since</w:t>
+            </w:r>
+            <w:r>
+              <w:t xml:space="preserve"> they opt</w:t>
+            </w:r>
+            <w:r>
+              <w:t>ed</w:t>
+            </w:r>
+            <w:r>
+              <w:t xml:space="preserve"> to stay in jail</w:t>
+            </w:r>
+            <w:r>
+              <w:t>.</w:t>
+            </w:r>
+          </w:p>
+        </w:tc>
+        <w:tc>
+          <w:tcPr>
+            <w:tcW w:w="3005" w:type="dxa"/>
+            <w:tcBorders>
+              <w:top w:val="single" w:sz="4" w:space="0" w:color="000000"/>
+              <w:left w:val="single" w:sz="4" w:space="0" w:color="000000"/>
+              <w:bottom w:val="single" w:sz="4" w:space="0" w:color="000000"/>
+              <w:right w:val="single" w:sz="4" w:space="0" w:color="000000"/>
+            </w:tcBorders>
+            <w:tcMar>
+              <w:top w:w="0" w:type="dxa"/>
+              <w:left w:w="108" w:type="dxa"/>
+              <w:bottom w:w="0" w:type="dxa"/>
+              <w:right w:w="108" w:type="dxa"/>
+            </w:tcMar>
+          </w:tcPr>
+          <w:p>
+            <w:pPr>
+              <w:spacing w:after="0" w:line="240" w:lineRule="auto"/>
+              <w:rPr>
+                <w:rFonts w:cstheme="minorHAnsi"/>
+                <w:sz w:val="24"/>
+                <w:szCs w:val="24"/>
+              </w:rPr>
+            </w:pPr>
+            <w:r>
+              <w:rPr>
+                <w:rFonts w:cstheme="minorHAnsi"/>
+                <w:sz w:val="24"/>
+                <w:szCs w:val="24"/>
+              </w:rPr>
+              <w:t>See quote</w:t>
+            </w:r>
           </w:p>
         </w:tc>
         <w:tc>
@@ -5360,6 +5985,18 @@
                 <w:rFonts w:cstheme="minorHAnsi"/>
               </w:rPr>
             </w:pPr>
+            <w:r>
+              <w:rPr>
+                <w:rFonts w:cstheme="minorHAnsi"/>
+              </w:rPr>
+              <w:t>“</w:t>
+            </w:r>
+            <w:r>
+              <w:t>At the end of the next 2 rounds, the player token is moved to “just visiting” and the players turn ends. The player takes a normal turn in the next round.</w:t>
+            </w:r>
+            <w:r>
+              <w:t>”</w:t>
+            </w:r>
           </w:p>
         </w:tc>
       </w:tr>
@@ -5390,35 +6027,51 @@
               </w:tabs>
             </w:pPr>
             <w:r>
-              <w:t>The game shall allow a player exiting jail to take their turn as normal the next round.</w:t>
-            </w:r>
-          </w:p>
-        </w:tc>
-        <w:tc>
-          <w:tcPr>
-            <w:tcW w:w="3005" w:type="dxa"/>
-            <w:tcBorders>
-              <w:top w:val="single" w:sz="4" w:space="0" w:color="000000"/>
-              <w:left w:val="single" w:sz="4" w:space="0" w:color="000000"/>
-              <w:bottom w:val="single" w:sz="4" w:space="0" w:color="000000"/>
-              <w:right w:val="single" w:sz="4" w:space="0" w:color="000000"/>
-            </w:tcBorders>
-            <w:tcMar>
-              <w:top w:w="0" w:type="dxa"/>
-              <w:left w:w="108" w:type="dxa"/>
-              <w:bottom w:w="0" w:type="dxa"/>
-              <w:right w:w="108" w:type="dxa"/>
-            </w:tcMar>
-          </w:tcPr>
-          <w:p>
-            <w:pPr>
-              <w:spacing w:after="0" w:line="240" w:lineRule="auto"/>
-              <w:rPr>
-                <w:rFonts w:cstheme="minorHAnsi"/>
-                <w:sz w:val="24"/>
-                <w:szCs w:val="24"/>
-              </w:rPr>
-            </w:pPr>
+              <w:t xml:space="preserve">The game shall allow the player to exit jail and move to 'just visiting' if they have a 'get out of jail free' card. The player </w:t>
+            </w:r>
+            <w:proofErr w:type="gramStart"/>
+            <w:r>
+              <w:t>turn</w:t>
+            </w:r>
+            <w:proofErr w:type="gramEnd"/>
+            <w:r>
+              <w:t xml:space="preserve"> ends, and the card is then placed at the bottom of the appropriate pile.</w:t>
+            </w:r>
+          </w:p>
+        </w:tc>
+        <w:tc>
+          <w:tcPr>
+            <w:tcW w:w="3005" w:type="dxa"/>
+            <w:tcBorders>
+              <w:top w:val="single" w:sz="4" w:space="0" w:color="000000"/>
+              <w:left w:val="single" w:sz="4" w:space="0" w:color="000000"/>
+              <w:bottom w:val="single" w:sz="4" w:space="0" w:color="000000"/>
+              <w:right w:val="single" w:sz="4" w:space="0" w:color="000000"/>
+            </w:tcBorders>
+            <w:tcMar>
+              <w:top w:w="0" w:type="dxa"/>
+              <w:left w:w="108" w:type="dxa"/>
+              <w:bottom w:w="0" w:type="dxa"/>
+              <w:right w:w="108" w:type="dxa"/>
+            </w:tcMar>
+          </w:tcPr>
+          <w:p>
+            <w:pPr>
+              <w:spacing w:after="0" w:line="240" w:lineRule="auto"/>
+              <w:rPr>
+                <w:rFonts w:cstheme="minorHAnsi"/>
+                <w:sz w:val="24"/>
+                <w:szCs w:val="24"/>
+              </w:rPr>
+            </w:pPr>
+            <w:r>
+              <w:rPr>
+                <w:rFonts w:cstheme="minorHAnsi"/>
+                <w:sz w:val="24"/>
+                <w:szCs w:val="24"/>
+              </w:rPr>
+              <w:t>See quote</w:t>
+            </w:r>
           </w:p>
         </w:tc>
         <w:tc>
@@ -5444,6 +6097,18 @@
                 <w:rFonts w:cstheme="minorHAnsi"/>
               </w:rPr>
             </w:pPr>
+            <w:r>
+              <w:rPr>
+                <w:rFonts w:cstheme="minorHAnsi"/>
+              </w:rPr>
+              <w:t>“</w:t>
+            </w:r>
+            <w:r>
+              <w:t>If a player has a “get out of jail free” card, then they place the card at the bottom of the “pot luck” or “opportunity knocks” pile as appropriate, the player token is moved to “just visiting” and the players turn ends. The player takes a normal turn in the next round.</w:t>
+            </w:r>
+            <w:r>
+              <w:t>”</w:t>
+            </w:r>
           </w:p>
         </w:tc>
       </w:tr>
@@ -5474,35 +6139,43 @@
               </w:tabs>
             </w:pPr>
             <w:r>
-              <w:t>The game shall begin with each player having £1,500.</w:t>
-            </w:r>
-          </w:p>
-        </w:tc>
-        <w:tc>
-          <w:tcPr>
-            <w:tcW w:w="3005" w:type="dxa"/>
-            <w:tcBorders>
-              <w:top w:val="single" w:sz="4" w:space="0" w:color="000000"/>
-              <w:left w:val="single" w:sz="4" w:space="0" w:color="000000"/>
-              <w:bottom w:val="single" w:sz="4" w:space="0" w:color="000000"/>
-              <w:right w:val="single" w:sz="4" w:space="0" w:color="000000"/>
-            </w:tcBorders>
-            <w:tcMar>
-              <w:top w:w="0" w:type="dxa"/>
-              <w:left w:w="108" w:type="dxa"/>
-              <w:bottom w:w="0" w:type="dxa"/>
-              <w:right w:w="108" w:type="dxa"/>
-            </w:tcMar>
-          </w:tcPr>
-          <w:p>
-            <w:pPr>
-              <w:spacing w:after="0" w:line="240" w:lineRule="auto"/>
-              <w:rPr>
-                <w:rFonts w:cstheme="minorHAnsi"/>
-                <w:sz w:val="24"/>
-                <w:szCs w:val="24"/>
-              </w:rPr>
-            </w:pPr>
+              <w:t>The game shall allow a player exiting jail to take their turn as normal the next round.</w:t>
+            </w:r>
+          </w:p>
+        </w:tc>
+        <w:tc>
+          <w:tcPr>
+            <w:tcW w:w="3005" w:type="dxa"/>
+            <w:tcBorders>
+              <w:top w:val="single" w:sz="4" w:space="0" w:color="000000"/>
+              <w:left w:val="single" w:sz="4" w:space="0" w:color="000000"/>
+              <w:bottom w:val="single" w:sz="4" w:space="0" w:color="000000"/>
+              <w:right w:val="single" w:sz="4" w:space="0" w:color="000000"/>
+            </w:tcBorders>
+            <w:tcMar>
+              <w:top w:w="0" w:type="dxa"/>
+              <w:left w:w="108" w:type="dxa"/>
+              <w:bottom w:w="0" w:type="dxa"/>
+              <w:right w:w="108" w:type="dxa"/>
+            </w:tcMar>
+          </w:tcPr>
+          <w:p>
+            <w:pPr>
+              <w:spacing w:after="0" w:line="240" w:lineRule="auto"/>
+              <w:rPr>
+                <w:rFonts w:cstheme="minorHAnsi"/>
+                <w:sz w:val="24"/>
+                <w:szCs w:val="24"/>
+              </w:rPr>
+            </w:pPr>
+            <w:r>
+              <w:rPr>
+                <w:rFonts w:cstheme="minorHAnsi"/>
+                <w:sz w:val="24"/>
+                <w:szCs w:val="24"/>
+              </w:rPr>
+              <w:t>See quotes</w:t>
+            </w:r>
           </w:p>
         </w:tc>
         <w:tc>
@@ -5529,10 +6202,10 @@
               </w:rPr>
             </w:pPr>
             <w:r>
-              <w:rPr>
-                <w:rFonts w:cstheme="minorHAnsi"/>
-              </w:rPr>
-              <w:t>At the outset of the game, each player has £1,500 in cash.</w:t>
+              <w:t>The player takes a normal turn in the next round.”</w:t>
+            </w:r>
+            <w:r>
+              <w:t xml:space="preserve"> x3</w:t>
             </w:r>
           </w:p>
         </w:tc>
@@ -5564,35 +6237,43 @@
               </w:tabs>
             </w:pPr>
             <w:r>
-              <w:t>The game's turn order shall play clockwise.</w:t>
-            </w:r>
-          </w:p>
-        </w:tc>
-        <w:tc>
-          <w:tcPr>
-            <w:tcW w:w="3005" w:type="dxa"/>
-            <w:tcBorders>
-              <w:top w:val="single" w:sz="4" w:space="0" w:color="000000"/>
-              <w:left w:val="single" w:sz="4" w:space="0" w:color="000000"/>
-              <w:bottom w:val="single" w:sz="4" w:space="0" w:color="000000"/>
-              <w:right w:val="single" w:sz="4" w:space="0" w:color="000000"/>
-            </w:tcBorders>
-            <w:tcMar>
-              <w:top w:w="0" w:type="dxa"/>
-              <w:left w:w="108" w:type="dxa"/>
-              <w:bottom w:w="0" w:type="dxa"/>
-              <w:right w:w="108" w:type="dxa"/>
-            </w:tcMar>
-          </w:tcPr>
-          <w:p>
-            <w:pPr>
-              <w:spacing w:after="0" w:line="240" w:lineRule="auto"/>
-              <w:rPr>
-                <w:rFonts w:cstheme="minorHAnsi"/>
-                <w:sz w:val="24"/>
-                <w:szCs w:val="24"/>
-              </w:rPr>
-            </w:pPr>
+              <w:t>The game shall begin with each player having £1,500.</w:t>
+            </w:r>
+          </w:p>
+        </w:tc>
+        <w:tc>
+          <w:tcPr>
+            <w:tcW w:w="3005" w:type="dxa"/>
+            <w:tcBorders>
+              <w:top w:val="single" w:sz="4" w:space="0" w:color="000000"/>
+              <w:left w:val="single" w:sz="4" w:space="0" w:color="000000"/>
+              <w:bottom w:val="single" w:sz="4" w:space="0" w:color="000000"/>
+              <w:right w:val="single" w:sz="4" w:space="0" w:color="000000"/>
+            </w:tcBorders>
+            <w:tcMar>
+              <w:top w:w="0" w:type="dxa"/>
+              <w:left w:w="108" w:type="dxa"/>
+              <w:bottom w:w="0" w:type="dxa"/>
+              <w:right w:w="108" w:type="dxa"/>
+            </w:tcMar>
+          </w:tcPr>
+          <w:p>
+            <w:pPr>
+              <w:spacing w:after="0" w:line="240" w:lineRule="auto"/>
+              <w:rPr>
+                <w:rFonts w:cstheme="minorHAnsi"/>
+                <w:sz w:val="24"/>
+                <w:szCs w:val="24"/>
+              </w:rPr>
+            </w:pPr>
+            <w:r>
+              <w:rPr>
+                <w:rFonts w:cstheme="minorHAnsi"/>
+                <w:sz w:val="24"/>
+                <w:szCs w:val="24"/>
+              </w:rPr>
+              <w:t>See quote</w:t>
+            </w:r>
           </w:p>
         </w:tc>
         <w:tc>
@@ -5618,6 +6299,24 @@
                 <w:rFonts w:cstheme="minorHAnsi"/>
               </w:rPr>
             </w:pPr>
+            <w:r>
+              <w:rPr>
+                <w:rFonts w:cstheme="minorHAnsi"/>
+              </w:rPr>
+              <w:t>“</w:t>
+            </w:r>
+            <w:r>
+              <w:rPr>
+                <w:rFonts w:cstheme="minorHAnsi"/>
+              </w:rPr>
+              <w:t>At the outset of the game, each player has £1,500 in cash.</w:t>
+            </w:r>
+            <w:r>
+              <w:rPr>
+                <w:rFonts w:cstheme="minorHAnsi"/>
+              </w:rPr>
+              <w:t>”</w:t>
+            </w:r>
           </w:p>
         </w:tc>
       </w:tr>
@@ -5626,12 +6325,13 @@
       <w:pPr>
         <w:rPr>
           <w:rFonts w:cstheme="minorHAnsi"/>
-          <w:b/>
           <w:sz w:val="24"/>
           <w:szCs w:val="24"/>
           <w:u w:val="single"/>
         </w:rPr>
       </w:pPr>
+      <w:bookmarkStart w:id="0" w:name="_GoBack"/>
+      <w:bookmarkEnd w:id="0"/>
     </w:p>
     <w:p>
       <w:pPr>
@@ -5720,6 +6420,14 @@
                 <w:szCs w:val="24"/>
               </w:rPr>
             </w:pPr>
+            <w:r>
+              <w:rPr>
+                <w:rFonts w:cstheme="minorHAnsi"/>
+                <w:sz w:val="24"/>
+                <w:szCs w:val="24"/>
+              </w:rPr>
+              <w:t>See quote</w:t>
+            </w:r>
           </w:p>
         </w:tc>
         <w:tc>
@@ -5927,7 +6635,33 @@
                 <w:sz w:val="24"/>
                 <w:szCs w:val="24"/>
               </w:rPr>
-              <w:t>This will enhance the gaming experience.</w:t>
+              <w:t>This will</w:t>
+            </w:r>
+            <w:r>
+              <w:rPr>
+                <w:rFonts w:cstheme="minorHAnsi"/>
+                <w:sz w:val="24"/>
+                <w:szCs w:val="24"/>
+              </w:rPr>
+              <w:t xml:space="preserve"> allow games to be played with a more optimal </w:t>
+            </w:r>
+            <w:proofErr w:type="gramStart"/>
+            <w:r>
+              <w:rPr>
+                <w:rFonts w:cstheme="minorHAnsi"/>
+                <w:sz w:val="24"/>
+                <w:szCs w:val="24"/>
+              </w:rPr>
+              <w:t>amount</w:t>
+            </w:r>
+            <w:proofErr w:type="gramEnd"/>
+            <w:r>
+              <w:rPr>
+                <w:rFonts w:cstheme="minorHAnsi"/>
+                <w:sz w:val="24"/>
+                <w:szCs w:val="24"/>
+              </w:rPr>
+              <w:t xml:space="preserve"> of players when there are not enough people available to play and so enhance the gaming experience.</w:t>
             </w:r>
           </w:p>
         </w:tc>
@@ -6125,7 +6859,6 @@
                 <w:szCs w:val="24"/>
                 <w:shd w:val="clear" w:color="auto" w:fill="FFFFFF"/>
               </w:rPr>
-              <w:lastRenderedPageBreak/>
               <w:t>The software shall be able to import initial data for the pot luck and opportunity knocks cards.</w:t>
             </w:r>
           </w:p>
@@ -6162,7 +6895,15 @@
                 <w:sz w:val="24"/>
                 <w:szCs w:val="24"/>
               </w:rPr>
-              <w:t>This allows the game to be more customizable.</w:t>
+              <w:t>This allows the game to be more customizable</w:t>
+            </w:r>
+            <w:r>
+              <w:rPr>
+                <w:rFonts w:cstheme="minorHAnsi"/>
+                <w:sz w:val="24"/>
+                <w:szCs w:val="24"/>
+              </w:rPr>
+              <w:t xml:space="preserve"> and allow Watson games to change it as they see fit.</w:t>
             </w:r>
           </w:p>
         </w:tc>
@@ -6293,7 +7034,23 @@
                 <w:sz w:val="24"/>
                 <w:szCs w:val="24"/>
               </w:rPr>
-              <w:t>This allows the game to be more customizable.</w:t>
+              <w:t>This allows the game to be more customizable</w:t>
+            </w:r>
+            <w:r>
+              <w:rPr>
+                <w:rFonts w:cstheme="minorHAnsi"/>
+                <w:sz w:val="24"/>
+                <w:szCs w:val="24"/>
+              </w:rPr>
+              <w:t xml:space="preserve"> </w:t>
+            </w:r>
+            <w:r>
+              <w:rPr>
+                <w:rFonts w:cstheme="minorHAnsi"/>
+                <w:sz w:val="24"/>
+                <w:szCs w:val="24"/>
+              </w:rPr>
+              <w:t>and allow Watson games to change it as they see fit.</w:t>
             </w:r>
           </w:p>
         </w:tc>
@@ -6671,6 +7428,7 @@
                 <w:szCs w:val="24"/>
                 <w:shd w:val="clear" w:color="auto" w:fill="FFFFFF"/>
               </w:rPr>
+              <w:lastRenderedPageBreak/>
               <w:t>The software shall be easily customised.</w:t>
             </w:r>
           </w:p>
@@ -7128,7 +7886,6 @@
           <w:szCs w:val="24"/>
           <w:u w:val="single"/>
         </w:rPr>
-        <w:lastRenderedPageBreak/>
         <w:t>Functional Requirements</w:t>
       </w:r>
     </w:p>
@@ -7788,180 +8545,6 @@
               </w:rPr>
               <w:t>Allows players to track their progress relative to other players and plan their next move.</w:t>
             </w:r>
-          </w:p>
-        </w:tc>
-        <w:tc>
-          <w:tcPr>
-            <w:tcW w:w="3006" w:type="dxa"/>
-            <w:tcBorders>
-              <w:top w:val="single" w:sz="4" w:space="0" w:color="000000"/>
-              <w:left w:val="single" w:sz="4" w:space="0" w:color="000000"/>
-              <w:bottom w:val="single" w:sz="4" w:space="0" w:color="000000"/>
-              <w:right w:val="single" w:sz="4" w:space="0" w:color="000000"/>
-            </w:tcBorders>
-            <w:tcMar>
-              <w:top w:w="0" w:type="dxa"/>
-              <w:left w:w="108" w:type="dxa"/>
-              <w:bottom w:w="0" w:type="dxa"/>
-              <w:right w:w="108" w:type="dxa"/>
-            </w:tcMar>
-            <w:hideMark/>
-          </w:tcPr>
-          <w:p>
-            <w:pPr>
-              <w:spacing w:after="0" w:line="240" w:lineRule="auto"/>
-              <w:rPr>
-                <w:rFonts w:cstheme="minorHAnsi"/>
-              </w:rPr>
-            </w:pPr>
-            <w:r>
-              <w:rPr>
-                <w:rFonts w:cstheme="minorHAnsi"/>
-                <w:color w:val="24292E"/>
-                <w:sz w:val="24"/>
-                <w:szCs w:val="24"/>
-                <w:shd w:val="clear" w:color="auto" w:fill="FFFFFF"/>
-              </w:rPr>
-              <w:t>“The range of properties available for sale by the bank, and owned by players, is a matter of public record and that information must be available to all players at all times.”</w:t>
-            </w:r>
-          </w:p>
-        </w:tc>
-      </w:tr>
-    </w:tbl>
-    <w:p>
-      <w:pPr>
-        <w:rPr>
-          <w:rFonts w:cstheme="minorHAnsi"/>
-          <w:sz w:val="24"/>
-          <w:szCs w:val="24"/>
-          <w:u w:val="single"/>
-        </w:rPr>
-      </w:pPr>
-    </w:p>
-    <w:p>
-      <w:pPr>
-        <w:rPr>
-          <w:rFonts w:cstheme="minorHAnsi"/>
-          <w:b/>
-          <w:sz w:val="24"/>
-          <w:szCs w:val="24"/>
-          <w:u w:val="single"/>
-        </w:rPr>
-      </w:pPr>
-      <w:r>
-        <w:rPr>
-          <w:rFonts w:cstheme="minorHAnsi"/>
-          <w:b/>
-          <w:sz w:val="24"/>
-          <w:szCs w:val="24"/>
-          <w:u w:val="single"/>
-        </w:rPr>
-        <w:t xml:space="preserve">Section 8: </w:t>
-      </w:r>
-    </w:p>
-    <w:p>
-      <w:pPr>
-        <w:rPr>
-          <w:rFonts w:cstheme="minorHAnsi"/>
-          <w:sz w:val="24"/>
-          <w:szCs w:val="24"/>
-          <w:u w:val="single"/>
-        </w:rPr>
-      </w:pPr>
-      <w:r>
-        <w:rPr>
-          <w:rFonts w:cstheme="minorHAnsi"/>
-          <w:sz w:val="24"/>
-          <w:szCs w:val="24"/>
-          <w:u w:val="single"/>
-        </w:rPr>
-        <w:t>Non - Functional Requirements</w:t>
-      </w:r>
-    </w:p>
-    <w:p>
-      <w:pPr>
-        <w:rPr>
-          <w:rFonts w:cstheme="minorHAnsi"/>
-          <w:b/>
-          <w:sz w:val="24"/>
-          <w:szCs w:val="24"/>
-          <w:u w:val="single"/>
-        </w:rPr>
-      </w:pPr>
-    </w:p>
-    <w:tbl>
-      <w:tblPr>
-        <w:tblW w:w="9016" w:type="dxa"/>
-        <w:tblCellMar>
-          <w:left w:w="10" w:type="dxa"/>
-          <w:right w:w="10" w:type="dxa"/>
-        </w:tblCellMar>
-        <w:tblLook w:val="04A0" w:firstRow="1" w:lastRow="0" w:firstColumn="1" w:lastColumn="0" w:noHBand="0" w:noVBand="1"/>
-      </w:tblPr>
-      <w:tblGrid>
-        <w:gridCol w:w="3005"/>
-        <w:gridCol w:w="3005"/>
-        <w:gridCol w:w="3006"/>
-      </w:tblGrid>
-      <w:tr>
-        <w:tc>
-          <w:tcPr>
-            <w:tcW w:w="3005" w:type="dxa"/>
-            <w:tcBorders>
-              <w:top w:val="single" w:sz="4" w:space="0" w:color="000000"/>
-              <w:left w:val="single" w:sz="4" w:space="0" w:color="000000"/>
-              <w:bottom w:val="nil"/>
-              <w:right w:val="single" w:sz="4" w:space="0" w:color="000000"/>
-            </w:tcBorders>
-            <w:tcMar>
-              <w:top w:w="0" w:type="dxa"/>
-              <w:left w:w="108" w:type="dxa"/>
-              <w:bottom w:w="0" w:type="dxa"/>
-              <w:right w:w="108" w:type="dxa"/>
-            </w:tcMar>
-            <w:hideMark/>
-          </w:tcPr>
-          <w:p>
-            <w:pPr>
-              <w:spacing w:after="0" w:line="240" w:lineRule="auto"/>
-              <w:rPr>
-                <w:rFonts w:cstheme="minorHAnsi"/>
-              </w:rPr>
-            </w:pPr>
-            <w:r>
-              <w:rPr>
-                <w:rFonts w:cstheme="minorHAnsi"/>
-              </w:rPr>
-              <w:t>The software should be organised to ensure that the NetBeans file hierarchies are preserved.</w:t>
-            </w:r>
-          </w:p>
-        </w:tc>
-        <w:tc>
-          <w:tcPr>
-            <w:tcW w:w="3005" w:type="dxa"/>
-            <w:tcBorders>
-              <w:top w:val="single" w:sz="4" w:space="0" w:color="000000"/>
-              <w:left w:val="single" w:sz="4" w:space="0" w:color="000000"/>
-              <w:bottom w:val="single" w:sz="4" w:space="0" w:color="000000"/>
-              <w:right w:val="single" w:sz="4" w:space="0" w:color="000000"/>
-            </w:tcBorders>
-            <w:tcMar>
-              <w:top w:w="0" w:type="dxa"/>
-              <w:left w:w="108" w:type="dxa"/>
-              <w:bottom w:w="0" w:type="dxa"/>
-              <w:right w:w="108" w:type="dxa"/>
-            </w:tcMar>
-            <w:hideMark/>
-          </w:tcPr>
-          <w:p>
-            <w:pPr>
-              <w:spacing w:after="0" w:line="240" w:lineRule="auto"/>
-              <w:rPr>
-                <w:rFonts w:cstheme="minorHAnsi"/>
-                <w:sz w:val="24"/>
-                <w:szCs w:val="24"/>
-              </w:rPr>
-            </w:pPr>
           </w:p>
         </w:tc>
         <w:tc>

</xml_diff>